<commit_message>
Edited backlog and burndown for submission
</commit_message>
<xml_diff>
--- a/backlog.docx
+++ b/backlog.docx
@@ -1,6 +1,6 @@
 
 <file path=word/document.xml><?xml version="1.0" encoding="utf-8"?>
-<w:document xmlns:wpc="http://schemas.microsoft.com/office/word/2010/wordprocessingCanvas" xmlns:mc="http://schemas.openxmlformats.org/markup-compatibility/2006" xmlns:o="urn:schemas-microsoft-com:office:office" xmlns:r="http://schemas.openxmlformats.org/officeDocument/2006/relationships" xmlns:m="http://schemas.openxmlformats.org/officeDocument/2006/math" xmlns:v="urn:schemas-microsoft-com:vml" xmlns:wp14="http://schemas.microsoft.com/office/word/2010/wordprocessingDrawing" xmlns:wp="http://schemas.openxmlformats.org/drawingml/2006/wordprocessingDrawing" xmlns:w10="urn:schemas-microsoft-com:office:word" xmlns:w="http://schemas.openxmlformats.org/wordprocessingml/2006/main" xmlns:w14="http://schemas.microsoft.com/office/word/2010/wordml" xmlns:wpg="http://schemas.microsoft.com/office/word/2010/wordprocessingGroup" xmlns:wpi="http://schemas.microsoft.com/office/word/2010/wordprocessingInk" xmlns:wne="http://schemas.microsoft.com/office/word/2006/wordml" xmlns:wps="http://schemas.microsoft.com/office/word/2010/wordprocessingShape" mc:Ignorable="w14 wp14">
+<w:document xmlns:ve="http://schemas.openxmlformats.org/markup-compatibility/2006" xmlns:o="urn:schemas-microsoft-com:office:office" xmlns:r="http://schemas.openxmlformats.org/officeDocument/2006/relationships" xmlns:m="http://schemas.openxmlformats.org/officeDocument/2006/math" xmlns:v="urn:schemas-microsoft-com:vml" xmlns:wp="http://schemas.openxmlformats.org/drawingml/2006/wordprocessingDrawing" xmlns:w10="urn:schemas-microsoft-com:office:word" xmlns:w="http://schemas.openxmlformats.org/wordprocessingml/2006/main" xmlns:wne="http://schemas.microsoft.com/office/word/2006/wordml">
   <w:body>
     <w:p>
       <w:pPr>
@@ -90,7 +90,35 @@
           <w:sz w:val="24"/>
         </w:rPr>
         <w:tab/>
-        <w:t>board[10][10]</w:t>
+        <w:t>board[</w:t>
+      </w:r>
+      <w:r>
+        <w:rPr>
+          <w:rFonts w:ascii="Comic Sans MS" w:hAnsi="Comic Sans MS"/>
+          <w:sz w:val="24"/>
+        </w:rPr>
+        <w:t>8</w:t>
+      </w:r>
+      <w:r>
+        <w:rPr>
+          <w:rFonts w:ascii="Comic Sans MS" w:hAnsi="Comic Sans MS"/>
+          <w:sz w:val="24"/>
+        </w:rPr>
+        <w:t>][</w:t>
+      </w:r>
+      <w:r>
+        <w:rPr>
+          <w:rFonts w:ascii="Comic Sans MS" w:hAnsi="Comic Sans MS"/>
+          <w:sz w:val="24"/>
+        </w:rPr>
+        <w:t>8</w:t>
+      </w:r>
+      <w:r>
+        <w:rPr>
+          <w:rFonts w:ascii="Comic Sans MS" w:hAnsi="Comic Sans MS"/>
+          <w:sz w:val="24"/>
+        </w:rPr>
+        <w:t>]</w:t>
       </w:r>
     </w:p>
     <w:p>
@@ -1041,7 +1069,7 @@
 </file>
 
 <file path=word/numbering.xml><?xml version="1.0" encoding="utf-8"?>
-<w:numbering xmlns:wpc="http://schemas.microsoft.com/office/word/2010/wordprocessingCanvas" xmlns:mc="http://schemas.openxmlformats.org/markup-compatibility/2006" xmlns:o="urn:schemas-microsoft-com:office:office" xmlns:r="http://schemas.openxmlformats.org/officeDocument/2006/relationships" xmlns:m="http://schemas.openxmlformats.org/officeDocument/2006/math" xmlns:v="urn:schemas-microsoft-com:vml" xmlns:wp14="http://schemas.microsoft.com/office/word/2010/wordprocessingDrawing" xmlns:wp="http://schemas.openxmlformats.org/drawingml/2006/wordprocessingDrawing" xmlns:w10="urn:schemas-microsoft-com:office:word" xmlns:w="http://schemas.openxmlformats.org/wordprocessingml/2006/main" xmlns:w14="http://schemas.microsoft.com/office/word/2010/wordml" xmlns:wpg="http://schemas.microsoft.com/office/word/2010/wordprocessingGroup" xmlns:wpi="http://schemas.microsoft.com/office/word/2010/wordprocessingInk" xmlns:wne="http://schemas.microsoft.com/office/word/2006/wordml" xmlns:wps="http://schemas.microsoft.com/office/word/2010/wordprocessingShape" mc:Ignorable="w14 wp14">
+<w:numbering xmlns:ve="http://schemas.openxmlformats.org/markup-compatibility/2006" xmlns:o="urn:schemas-microsoft-com:office:office" xmlns:r="http://schemas.openxmlformats.org/officeDocument/2006/relationships" xmlns:m="http://schemas.openxmlformats.org/officeDocument/2006/math" xmlns:v="urn:schemas-microsoft-com:vml" xmlns:wp="http://schemas.openxmlformats.org/drawingml/2006/wordprocessingDrawing" xmlns:w10="urn:schemas-microsoft-com:office:word" xmlns:w="http://schemas.openxmlformats.org/wordprocessingml/2006/main" xmlns:wne="http://schemas.microsoft.com/office/word/2006/wordml">
   <w:abstractNum w:abstractNumId="0">
     <w:nsid w:val="0C7E759B"/>
     <w:multiLevelType w:val="hybridMultilevel"/>
@@ -1509,7 +1537,7 @@
 </file>
 
 <file path=word/styles.xml><?xml version="1.0" encoding="utf-8"?>
-<w:styles xmlns:mc="http://schemas.openxmlformats.org/markup-compatibility/2006" xmlns:r="http://schemas.openxmlformats.org/officeDocument/2006/relationships" xmlns:w="http://schemas.openxmlformats.org/wordprocessingml/2006/main" xmlns:w14="http://schemas.microsoft.com/office/word/2010/wordml" mc:Ignorable="w14">
+<w:styles xmlns:r="http://schemas.openxmlformats.org/officeDocument/2006/relationships" xmlns:w="http://schemas.openxmlformats.org/wordprocessingml/2006/main">
   <w:docDefaults>
     <w:rPrDefault>
       <w:rPr>
@@ -1667,6 +1695,7 @@
   <w:style w:type="paragraph" w:default="1" w:styleId="Normal">
     <w:name w:val="Normal"/>
     <w:qFormat/>
+    <w:rsid w:val="00B73B0F"/>
   </w:style>
   <w:style w:type="character" w:default="1" w:styleId="DefaultParagraphFont">
     <w:name w:val="Default Paragraph Font"/>
@@ -1679,6 +1708,7 @@
     <w:uiPriority w:val="99"/>
     <w:semiHidden/>
     <w:unhideWhenUsed/>
+    <w:qFormat/>
     <w:tblPr>
       <w:tblInd w:w="0" w:type="dxa"/>
       <w:tblCellMar>

</xml_diff>

<commit_message>
backlog & burndown chart updated (end of sprint 1)
</commit_message>
<xml_diff>
--- a/backlog.docx
+++ b/backlog.docx
@@ -1,6 +1,6 @@
 
 <file path=word/document.xml><?xml version="1.0" encoding="utf-8"?>
-<w:document xmlns:ve="http://schemas.openxmlformats.org/markup-compatibility/2006" xmlns:o="urn:schemas-microsoft-com:office:office" xmlns:r="http://schemas.openxmlformats.org/officeDocument/2006/relationships" xmlns:m="http://schemas.openxmlformats.org/officeDocument/2006/math" xmlns:v="urn:schemas-microsoft-com:vml" xmlns:wp="http://schemas.openxmlformats.org/drawingml/2006/wordprocessingDrawing" xmlns:w10="urn:schemas-microsoft-com:office:word" xmlns:w="http://schemas.openxmlformats.org/wordprocessingml/2006/main" xmlns:wne="http://schemas.microsoft.com/office/word/2006/wordml">
+<w:document xmlns:wpc="http://schemas.microsoft.com/office/word/2010/wordprocessingCanvas" xmlns:mc="http://schemas.openxmlformats.org/markup-compatibility/2006" xmlns:o="urn:schemas-microsoft-com:office:office" xmlns:r="http://schemas.openxmlformats.org/officeDocument/2006/relationships" xmlns:m="http://schemas.openxmlformats.org/officeDocument/2006/math" xmlns:v="urn:schemas-microsoft-com:vml" xmlns:wp14="http://schemas.microsoft.com/office/word/2010/wordprocessingDrawing" xmlns:wp="http://schemas.openxmlformats.org/drawingml/2006/wordprocessingDrawing" xmlns:w10="urn:schemas-microsoft-com:office:word" xmlns:w="http://schemas.openxmlformats.org/wordprocessingml/2006/main" xmlns:w14="http://schemas.microsoft.com/office/word/2010/wordml" xmlns:wpg="http://schemas.microsoft.com/office/word/2010/wordprocessingGroup" xmlns:wpi="http://schemas.microsoft.com/office/word/2010/wordprocessingInk" xmlns:wne="http://schemas.microsoft.com/office/word/2006/wordml" xmlns:wps="http://schemas.microsoft.com/office/word/2010/wordprocessingShape" mc:Ignorable="w14 wp14">
   <w:body>
     <w:p>
       <w:pPr>
@@ -43,6 +43,13 @@
           <w:sz w:val="24"/>
         </w:rPr>
         <w:t>1. Game mechanics</w:t>
+      </w:r>
+      <w:r>
+        <w:rPr>
+          <w:rFonts w:ascii="Comic Sans MS" w:hAnsi="Comic Sans MS"/>
+          <w:sz w:val="24"/>
+        </w:rPr>
+        <w:t xml:space="preserve"> (20 working unit)</w:t>
       </w:r>
     </w:p>
     <w:p>
@@ -120,6 +127,14 @@
         </w:rPr>
         <w:t>]</w:t>
       </w:r>
+      <w:r>
+        <w:rPr>
+          <w:rFonts w:ascii="Comic Sans MS" w:hAnsi="Comic Sans MS"/>
+          <w:sz w:val="24"/>
+        </w:rPr>
+        <w:tab/>
+        <w:t>(Huy)</w:t>
+      </w:r>
     </w:p>
     <w:p>
       <w:pPr>
@@ -138,7 +153,14 @@
           <w:rFonts w:ascii="Comic Sans MS" w:hAnsi="Comic Sans MS"/>
           <w:sz w:val="24"/>
         </w:rPr>
-        <w:t>Board setup()</w:t>
+        <w:t>Board setup</w:t>
+      </w:r>
+      <w:r>
+        <w:rPr>
+          <w:rFonts w:ascii="Comic Sans MS" w:hAnsi="Comic Sans MS"/>
+          <w:sz w:val="24"/>
+        </w:rPr>
+        <w:t xml:space="preserve"> (Huy)</w:t>
       </w:r>
     </w:p>
     <w:p>
@@ -158,7 +180,27 @@
           <w:rFonts w:ascii="Comic Sans MS" w:hAnsi="Comic Sans MS"/>
           <w:sz w:val="24"/>
         </w:rPr>
-        <w:t>Display()</w:t>
+        <w:t>Display (Huy)</w:t>
+      </w:r>
+    </w:p>
+    <w:p>
+      <w:pPr>
+        <w:pStyle w:val="NoSpacing"/>
+        <w:numPr>
+          <w:ilvl w:val="1"/>
+          <w:numId w:val="1"/>
+        </w:numPr>
+        <w:rPr>
+          <w:rFonts w:ascii="Comic Sans MS" w:hAnsi="Comic Sans MS"/>
+          <w:sz w:val="24"/>
+        </w:rPr>
+      </w:pPr>
+      <w:r>
+        <w:rPr>
+          <w:rFonts w:ascii="Comic Sans MS" w:hAnsi="Comic Sans MS"/>
+          <w:sz w:val="24"/>
+        </w:rPr>
+        <w:t>Move (Huy)</w:t>
       </w:r>
     </w:p>
     <w:p>
@@ -190,6 +232,13 @@
         </w:rPr>
         <w:t>Check if a move is valid</w:t>
       </w:r>
+      <w:r>
+        <w:rPr>
+          <w:rFonts w:ascii="Comic Sans MS" w:hAnsi="Comic Sans MS"/>
+          <w:sz w:val="24"/>
+        </w:rPr>
+        <w:t xml:space="preserve"> (JuAune)</w:t>
+      </w:r>
     </w:p>
     <w:p>
       <w:pPr>
@@ -240,6 +289,13 @@
         </w:rPr>
         <w:t>update the board (flip tiles color)</w:t>
       </w:r>
+      <w:r>
+        <w:rPr>
+          <w:rFonts w:ascii="Comic Sans MS" w:hAnsi="Comic Sans MS"/>
+          <w:sz w:val="24"/>
+        </w:rPr>
+        <w:t xml:space="preserve"> (Huy)</w:t>
+      </w:r>
     </w:p>
     <w:p>
       <w:pPr>
@@ -259,6 +315,13 @@
           <w:sz w:val="24"/>
         </w:rPr>
         <w:t>show next possible moves</w:t>
+      </w:r>
+      <w:r>
+        <w:rPr>
+          <w:rFonts w:ascii="Comic Sans MS" w:hAnsi="Comic Sans MS"/>
+          <w:sz w:val="24"/>
+        </w:rPr>
+        <w:t xml:space="preserve"> (JuAune)</w:t>
       </w:r>
     </w:p>
     <w:p>
@@ -273,21 +336,12 @@
           <w:sz w:val="24"/>
         </w:rPr>
       </w:pPr>
-      <w:proofErr w:type="gramStart"/>
-      <w:r>
-        <w:rPr>
-          <w:rFonts w:ascii="Comic Sans MS" w:hAnsi="Comic Sans MS"/>
-          <w:sz w:val="24"/>
-        </w:rPr>
-        <w:t>termination</w:t>
-      </w:r>
-      <w:proofErr w:type="gramEnd"/>
-      <w:r>
-        <w:rPr>
-          <w:rFonts w:ascii="Comic Sans MS" w:hAnsi="Comic Sans MS"/>
-          <w:sz w:val="24"/>
-        </w:rPr>
-        <w:t xml:space="preserve"> condition detection (can any more pieces be placed?)</w:t>
+      <w:r>
+        <w:rPr>
+          <w:rFonts w:ascii="Comic Sans MS" w:hAnsi="Comic Sans MS"/>
+          <w:sz w:val="24"/>
+        </w:rPr>
+        <w:t>termination condition detection (can any more pieces be placed?)</w:t>
       </w:r>
     </w:p>
     <w:p>
@@ -309,6 +363,13 @@
         </w:rPr>
         <w:t>No possible move -&gt; skip turn</w:t>
       </w:r>
+      <w:r>
+        <w:rPr>
+          <w:rFonts w:ascii="Comic Sans MS" w:hAnsi="Comic Sans MS"/>
+          <w:sz w:val="24"/>
+        </w:rPr>
+        <w:t xml:space="preserve"> (JuAune)</w:t>
+      </w:r>
     </w:p>
     <w:p>
       <w:pPr>
@@ -328,6 +389,13 @@
           <w:sz w:val="24"/>
         </w:rPr>
         <w:t>Board is full -&gt; end game</w:t>
+      </w:r>
+      <w:r>
+        <w:rPr>
+          <w:rFonts w:ascii="Comic Sans MS" w:hAnsi="Comic Sans MS"/>
+          <w:sz w:val="24"/>
+        </w:rPr>
+        <w:t xml:space="preserve"> (JuAune)</w:t>
       </w:r>
     </w:p>
     <w:p>
@@ -347,7 +415,7 @@
           <w:rFonts w:ascii="Comic Sans MS" w:hAnsi="Comic Sans MS"/>
           <w:sz w:val="24"/>
         </w:rPr>
-        <w:t>undo/redo (10 states)</w:t>
+        <w:t xml:space="preserve">undo/redo </w:t>
       </w:r>
     </w:p>
     <w:p>
@@ -369,6 +437,13 @@
         </w:rPr>
         <w:t xml:space="preserve">undo stack </w:t>
       </w:r>
+      <w:r>
+        <w:rPr>
+          <w:rFonts w:ascii="Comic Sans MS" w:hAnsi="Comic Sans MS"/>
+          <w:sz w:val="24"/>
+        </w:rPr>
+        <w:t>(Huy)</w:t>
+      </w:r>
     </w:p>
     <w:p>
       <w:pPr>
@@ -388,6 +463,775 @@
           <w:sz w:val="24"/>
         </w:rPr>
         <w:t xml:space="preserve">redo stack </w:t>
+      </w:r>
+      <w:r>
+        <w:rPr>
+          <w:rFonts w:ascii="Comic Sans MS" w:hAnsi="Comic Sans MS"/>
+          <w:sz w:val="24"/>
+        </w:rPr>
+        <w:t xml:space="preserve">(optional) </w:t>
+      </w:r>
+    </w:p>
+    <w:p>
+      <w:pPr>
+        <w:pStyle w:val="NoSpacing"/>
+        <w:numPr>
+          <w:ilvl w:val="0"/>
+          <w:numId w:val="1"/>
+        </w:numPr>
+        <w:rPr>
+          <w:rFonts w:ascii="Comic Sans MS" w:hAnsi="Comic Sans MS"/>
+          <w:sz w:val="24"/>
+        </w:rPr>
+      </w:pPr>
+      <w:r>
+        <w:rPr>
+          <w:rFonts w:ascii="Comic Sans MS" w:hAnsi="Comic Sans MS"/>
+          <w:sz w:val="24"/>
+        </w:rPr>
+        <w:t>game result report (win/lose/draw).</w:t>
+      </w:r>
+    </w:p>
+    <w:p>
+      <w:pPr>
+        <w:pStyle w:val="NoSpacing"/>
+        <w:numPr>
+          <w:ilvl w:val="1"/>
+          <w:numId w:val="1"/>
+        </w:numPr>
+        <w:rPr>
+          <w:rFonts w:ascii="Comic Sans MS" w:hAnsi="Comic Sans MS"/>
+          <w:sz w:val="24"/>
+        </w:rPr>
+      </w:pPr>
+      <w:r>
+        <w:rPr>
+          <w:rFonts w:ascii="Comic Sans MS" w:hAnsi="Comic Sans MS"/>
+          <w:sz w:val="24"/>
+        </w:rPr>
+        <w:t>count tiles</w:t>
+      </w:r>
+      <w:r>
+        <w:rPr>
+          <w:rFonts w:ascii="Comic Sans MS" w:hAnsi="Comic Sans MS"/>
+          <w:sz w:val="24"/>
+        </w:rPr>
+        <w:t xml:space="preserve"> </w:t>
+      </w:r>
+      <w:r>
+        <w:rPr>
+          <w:rFonts w:ascii="Comic Sans MS" w:hAnsi="Comic Sans MS"/>
+          <w:sz w:val="24"/>
+        </w:rPr>
+        <w:t>+ winner (Juaune</w:t>
+      </w:r>
+      <w:r>
+        <w:rPr>
+          <w:rFonts w:ascii="Comic Sans MS" w:hAnsi="Comic Sans MS"/>
+          <w:sz w:val="24"/>
+        </w:rPr>
+        <w:t xml:space="preserve"> +</w:t>
+      </w:r>
+      <w:r>
+        <w:rPr>
+          <w:rFonts w:ascii="Comic Sans MS" w:hAnsi="Comic Sans MS"/>
+          <w:sz w:val="24"/>
+        </w:rPr>
+        <w:t xml:space="preserve"> </w:t>
+      </w:r>
+      <w:r>
+        <w:rPr>
+          <w:rFonts w:ascii="Comic Sans MS" w:hAnsi="Comic Sans MS"/>
+          <w:sz w:val="24"/>
+        </w:rPr>
+        <w:t>Huy</w:t>
+      </w:r>
+      <w:r>
+        <w:rPr>
+          <w:rFonts w:ascii="Comic Sans MS" w:hAnsi="Comic Sans MS"/>
+          <w:sz w:val="24"/>
+        </w:rPr>
+        <w:t>)</w:t>
+      </w:r>
+    </w:p>
+    <w:p>
+      <w:pPr>
+        <w:pStyle w:val="NoSpacing"/>
+        <w:ind w:left="1440"/>
+        <w:rPr>
+          <w:rFonts w:ascii="Comic Sans MS" w:hAnsi="Comic Sans MS"/>
+          <w:sz w:val="24"/>
+        </w:rPr>
+      </w:pPr>
+    </w:p>
+    <w:p>
+      <w:pPr>
+        <w:pStyle w:val="NoSpacing"/>
+        <w:rPr>
+          <w:rFonts w:ascii="Comic Sans MS" w:hAnsi="Comic Sans MS"/>
+          <w:sz w:val="24"/>
+        </w:rPr>
+      </w:pPr>
+      <w:r>
+        <w:rPr>
+          <w:rFonts w:ascii="Comic Sans MS" w:hAnsi="Comic Sans MS"/>
+          <w:sz w:val="24"/>
+        </w:rPr>
+        <w:t>2. Game Server</w:t>
+      </w:r>
+      <w:r>
+        <w:rPr>
+          <w:rFonts w:ascii="Comic Sans MS" w:hAnsi="Comic Sans MS"/>
+          <w:sz w:val="24"/>
+        </w:rPr>
+        <w:t xml:space="preserve"> (</w:t>
+      </w:r>
+      <w:r>
+        <w:rPr>
+          <w:rFonts w:ascii="Comic Sans MS" w:hAnsi="Comic Sans MS"/>
+          <w:sz w:val="24"/>
+        </w:rPr>
+        <w:t>10</w:t>
+      </w:r>
+      <w:r>
+        <w:rPr>
+          <w:rFonts w:ascii="Comic Sans MS" w:hAnsi="Comic Sans MS"/>
+          <w:sz w:val="24"/>
+        </w:rPr>
+        <w:t xml:space="preserve"> working unit)</w:t>
+      </w:r>
+      <w:r>
+        <w:rPr>
+          <w:rFonts w:ascii="Comic Sans MS" w:hAnsi="Comic Sans MS"/>
+          <w:sz w:val="24"/>
+        </w:rPr>
+        <w:t xml:space="preserve"> (Josh)</w:t>
+      </w:r>
+    </w:p>
+    <w:p>
+      <w:pPr>
+        <w:pStyle w:val="NoSpacing"/>
+        <w:numPr>
+          <w:ilvl w:val="0"/>
+          <w:numId w:val="2"/>
+        </w:numPr>
+        <w:rPr>
+          <w:rFonts w:ascii="Comic Sans MS" w:hAnsi="Comic Sans MS"/>
+          <w:sz w:val="24"/>
+        </w:rPr>
+      </w:pPr>
+      <w:r>
+        <w:rPr>
+          <w:rFonts w:ascii="Comic Sans MS" w:hAnsi="Comic Sans MS"/>
+          <w:sz w:val="24"/>
+        </w:rPr>
+        <w:t>allows clients to connect</w:t>
+      </w:r>
+      <w:r>
+        <w:rPr>
+          <w:rFonts w:ascii="Comic Sans MS" w:hAnsi="Comic Sans MS"/>
+          <w:sz w:val="24"/>
+        </w:rPr>
+        <w:t xml:space="preserve"> (u</w:t>
+      </w:r>
+      <w:r>
+        <w:rPr>
+          <w:rFonts w:ascii="Comic Sans MS" w:hAnsi="Comic Sans MS"/>
+          <w:sz w:val="24"/>
+        </w:rPr>
+        <w:t>se telnet</w:t>
+      </w:r>
+      <w:r>
+        <w:rPr>
+          <w:rFonts w:ascii="Comic Sans MS" w:hAnsi="Comic Sans MS"/>
+          <w:sz w:val="24"/>
+        </w:rPr>
+        <w:t>)</w:t>
+      </w:r>
+    </w:p>
+    <w:p>
+      <w:pPr>
+        <w:pStyle w:val="NoSpacing"/>
+        <w:numPr>
+          <w:ilvl w:val="1"/>
+          <w:numId w:val="2"/>
+        </w:numPr>
+        <w:rPr>
+          <w:rFonts w:ascii="Comic Sans MS" w:hAnsi="Comic Sans MS"/>
+          <w:sz w:val="24"/>
+        </w:rPr>
+      </w:pPr>
+      <w:r>
+        <w:rPr>
+          <w:rFonts w:ascii="Comic Sans MS" w:hAnsi="Comic Sans MS"/>
+          <w:sz w:val="24"/>
+        </w:rPr>
+        <w:t>Create socket, bind, listen, accept, send/recv</w:t>
+      </w:r>
+      <w:r>
+        <w:rPr>
+          <w:rFonts w:ascii="Comic Sans MS" w:hAnsi="Comic Sans MS"/>
+          <w:sz w:val="24"/>
+        </w:rPr>
+        <w:t xml:space="preserve"> messages</w:t>
+      </w:r>
+      <w:r>
+        <w:rPr>
+          <w:rFonts w:ascii="Comic Sans MS" w:hAnsi="Comic Sans MS"/>
+          <w:sz w:val="24"/>
+        </w:rPr>
+        <w:t>.</w:t>
+      </w:r>
+    </w:p>
+    <w:p>
+      <w:pPr>
+        <w:pStyle w:val="NoSpacing"/>
+        <w:numPr>
+          <w:ilvl w:val="1"/>
+          <w:numId w:val="2"/>
+        </w:numPr>
+        <w:rPr>
+          <w:rFonts w:ascii="Comic Sans MS" w:hAnsi="Comic Sans MS"/>
+          <w:sz w:val="24"/>
+        </w:rPr>
+      </w:pPr>
+      <w:r>
+        <w:rPr>
+          <w:rFonts w:ascii="Comic Sans MS" w:hAnsi="Comic Sans MS"/>
+          <w:sz w:val="24"/>
+        </w:rPr>
+        <w:t>R</w:t>
+      </w:r>
+      <w:r>
+        <w:rPr>
+          <w:rFonts w:ascii="Comic Sans MS" w:hAnsi="Comic Sans MS"/>
+          <w:sz w:val="24"/>
+        </w:rPr>
+        <w:t xml:space="preserve">ecv </w:t>
+      </w:r>
+      <w:r>
+        <w:rPr>
+          <w:rFonts w:ascii="Comic Sans MS" w:hAnsi="Comic Sans MS"/>
+          <w:sz w:val="24"/>
+        </w:rPr>
+        <w:t>client move</w:t>
+      </w:r>
+    </w:p>
+    <w:p>
+      <w:pPr>
+        <w:pStyle w:val="NoSpacing"/>
+        <w:numPr>
+          <w:ilvl w:val="1"/>
+          <w:numId w:val="2"/>
+        </w:numPr>
+        <w:rPr>
+          <w:rFonts w:ascii="Comic Sans MS" w:hAnsi="Comic Sans MS"/>
+          <w:sz w:val="24"/>
+        </w:rPr>
+      </w:pPr>
+      <w:r>
+        <w:rPr>
+          <w:rFonts w:ascii="Comic Sans MS" w:hAnsi="Comic Sans MS"/>
+          <w:sz w:val="24"/>
+        </w:rPr>
+        <w:t>Make an AI-move</w:t>
+      </w:r>
+    </w:p>
+    <w:p>
+      <w:pPr>
+        <w:pStyle w:val="NoSpacing"/>
+        <w:numPr>
+          <w:ilvl w:val="1"/>
+          <w:numId w:val="2"/>
+        </w:numPr>
+        <w:rPr>
+          <w:rFonts w:ascii="Comic Sans MS" w:hAnsi="Comic Sans MS"/>
+          <w:sz w:val="24"/>
+        </w:rPr>
+      </w:pPr>
+      <w:r>
+        <w:rPr>
+          <w:rFonts w:ascii="Comic Sans MS" w:hAnsi="Comic Sans MS"/>
+          <w:sz w:val="24"/>
+        </w:rPr>
+        <w:t>update server board</w:t>
+      </w:r>
+    </w:p>
+    <w:p>
+      <w:pPr>
+        <w:pStyle w:val="NoSpacing"/>
+        <w:numPr>
+          <w:ilvl w:val="1"/>
+          <w:numId w:val="2"/>
+        </w:numPr>
+        <w:rPr>
+          <w:rFonts w:ascii="Comic Sans MS" w:hAnsi="Comic Sans MS"/>
+          <w:sz w:val="24"/>
+        </w:rPr>
+      </w:pPr>
+      <w:r>
+        <w:rPr>
+          <w:rFonts w:ascii="Comic Sans MS" w:hAnsi="Comic Sans MS"/>
+          <w:sz w:val="24"/>
+        </w:rPr>
+        <w:t xml:space="preserve"> send AI-move to client</w:t>
+      </w:r>
+    </w:p>
+    <w:p>
+      <w:pPr>
+        <w:pStyle w:val="NoSpacing"/>
+        <w:numPr>
+          <w:ilvl w:val="1"/>
+          <w:numId w:val="2"/>
+        </w:numPr>
+        <w:rPr>
+          <w:rFonts w:ascii="Comic Sans MS" w:hAnsi="Comic Sans MS"/>
+          <w:sz w:val="24"/>
+        </w:rPr>
+      </w:pPr>
+      <w:r>
+        <w:rPr>
+          <w:rFonts w:ascii="Comic Sans MS" w:hAnsi="Comic Sans MS"/>
+          <w:sz w:val="24"/>
+        </w:rPr>
+        <w:t>Shutdown, close.</w:t>
+      </w:r>
+    </w:p>
+    <w:p>
+      <w:pPr>
+        <w:pStyle w:val="NoSpacing"/>
+        <w:rPr>
+          <w:rFonts w:ascii="Comic Sans MS" w:hAnsi="Comic Sans MS"/>
+          <w:sz w:val="24"/>
+        </w:rPr>
+      </w:pPr>
+    </w:p>
+    <w:p>
+      <w:pPr>
+        <w:pStyle w:val="NoSpacing"/>
+        <w:rPr>
+          <w:rFonts w:ascii="Comic Sans MS" w:hAnsi="Comic Sans MS"/>
+          <w:sz w:val="24"/>
+        </w:rPr>
+      </w:pPr>
+      <w:r>
+        <w:rPr>
+          <w:rFonts w:ascii="Comic Sans MS" w:hAnsi="Comic Sans MS"/>
+          <w:sz w:val="24"/>
+        </w:rPr>
+        <w:t>3. Game AI</w:t>
+      </w:r>
+      <w:r>
+        <w:rPr>
+          <w:rFonts w:ascii="Comic Sans MS" w:hAnsi="Comic Sans MS"/>
+          <w:sz w:val="24"/>
+        </w:rPr>
+        <w:t xml:space="preserve"> (</w:t>
+      </w:r>
+      <w:r>
+        <w:rPr>
+          <w:rFonts w:ascii="Comic Sans MS" w:hAnsi="Comic Sans MS"/>
+          <w:sz w:val="24"/>
+        </w:rPr>
+        <w:t>3</w:t>
+      </w:r>
+      <w:r>
+        <w:rPr>
+          <w:rFonts w:ascii="Comic Sans MS" w:hAnsi="Comic Sans MS"/>
+          <w:sz w:val="24"/>
+        </w:rPr>
+        <w:t>0 working unit)</w:t>
+      </w:r>
+    </w:p>
+    <w:p>
+      <w:pPr>
+        <w:pStyle w:val="NoSpacing"/>
+        <w:numPr>
+          <w:ilvl w:val="0"/>
+          <w:numId w:val="3"/>
+        </w:numPr>
+        <w:rPr>
+          <w:rFonts w:ascii="Comic Sans MS" w:hAnsi="Comic Sans MS"/>
+          <w:sz w:val="24"/>
+        </w:rPr>
+      </w:pPr>
+      <w:r>
+        <w:rPr>
+          <w:rFonts w:ascii="Comic Sans MS" w:hAnsi="Comic Sans MS"/>
+          <w:sz w:val="24"/>
+        </w:rPr>
+        <w:t>random player</w:t>
+      </w:r>
+    </w:p>
+    <w:p>
+      <w:pPr>
+        <w:pStyle w:val="NoSpacing"/>
+        <w:numPr>
+          <w:ilvl w:val="1"/>
+          <w:numId w:val="3"/>
+        </w:numPr>
+        <w:rPr>
+          <w:rFonts w:ascii="Comic Sans MS" w:hAnsi="Comic Sans MS"/>
+          <w:sz w:val="24"/>
+        </w:rPr>
+      </w:pPr>
+      <w:r>
+        <w:rPr>
+          <w:rFonts w:ascii="Comic Sans MS" w:hAnsi="Comic Sans MS"/>
+          <w:sz w:val="24"/>
+        </w:rPr>
+        <w:t>pick a random move from available  moves</w:t>
+      </w:r>
+      <w:r>
+        <w:rPr>
+          <w:rFonts w:ascii="Comic Sans MS" w:hAnsi="Comic Sans MS"/>
+          <w:sz w:val="24"/>
+        </w:rPr>
+        <w:t xml:space="preserve"> (Josh)</w:t>
+      </w:r>
+    </w:p>
+    <w:p>
+      <w:pPr>
+        <w:pStyle w:val="NoSpacing"/>
+        <w:numPr>
+          <w:ilvl w:val="0"/>
+          <w:numId w:val="3"/>
+        </w:numPr>
+        <w:rPr>
+          <w:rFonts w:ascii="Comic Sans MS" w:hAnsi="Comic Sans MS"/>
+          <w:sz w:val="24"/>
+        </w:rPr>
+      </w:pPr>
+      <w:r>
+        <w:rPr>
+          <w:rFonts w:ascii="Comic Sans MS" w:hAnsi="Comic Sans MS"/>
+          <w:sz w:val="24"/>
+        </w:rPr>
+        <w:t>min-max with limited depth</w:t>
+      </w:r>
+    </w:p>
+    <w:p>
+      <w:pPr>
+        <w:pStyle w:val="NoSpacing"/>
+        <w:numPr>
+          <w:ilvl w:val="1"/>
+          <w:numId w:val="3"/>
+        </w:numPr>
+        <w:rPr>
+          <w:rFonts w:ascii="Comic Sans MS" w:hAnsi="Comic Sans MS"/>
+          <w:sz w:val="24"/>
+        </w:rPr>
+      </w:pPr>
+      <w:r>
+        <w:rPr>
+          <w:rFonts w:ascii="Comic Sans MS" w:hAnsi="Comic Sans MS"/>
+          <w:sz w:val="24"/>
+        </w:rPr>
+        <w:t xml:space="preserve">set </w:t>
+      </w:r>
+      <w:r>
+        <w:rPr>
+          <w:rFonts w:ascii="Comic Sans MS" w:hAnsi="Comic Sans MS"/>
+          <w:sz w:val="24"/>
+        </w:rPr>
+        <w:t>difficulty levels</w:t>
+      </w:r>
+    </w:p>
+    <w:p>
+      <w:pPr>
+        <w:pStyle w:val="NoSpacing"/>
+        <w:numPr>
+          <w:ilvl w:val="1"/>
+          <w:numId w:val="3"/>
+        </w:numPr>
+        <w:rPr>
+          <w:rFonts w:ascii="Comic Sans MS" w:hAnsi="Comic Sans MS"/>
+          <w:sz w:val="24"/>
+        </w:rPr>
+      </w:pPr>
+      <w:r>
+        <w:rPr>
+          <w:rFonts w:ascii="Comic Sans MS" w:hAnsi="Comic Sans MS"/>
+          <w:sz w:val="24"/>
+        </w:rPr>
+        <w:t>evaluate moves</w:t>
+      </w:r>
+    </w:p>
+    <w:p>
+      <w:pPr>
+        <w:pStyle w:val="NoSpacing"/>
+        <w:numPr>
+          <w:ilvl w:val="0"/>
+          <w:numId w:val="3"/>
+        </w:numPr>
+        <w:rPr>
+          <w:rFonts w:ascii="Comic Sans MS" w:hAnsi="Comic Sans MS"/>
+          <w:sz w:val="24"/>
+        </w:rPr>
+      </w:pPr>
+      <w:r>
+        <w:rPr>
+          <w:rFonts w:ascii="Comic Sans MS" w:hAnsi="Comic Sans MS"/>
+          <w:sz w:val="24"/>
+        </w:rPr>
+        <w:lastRenderedPageBreak/>
+        <w:t>alpha-beta-pruning</w:t>
+      </w:r>
+    </w:p>
+    <w:p>
+      <w:pPr>
+        <w:pStyle w:val="NoSpacing"/>
+        <w:numPr>
+          <w:ilvl w:val="0"/>
+          <w:numId w:val="3"/>
+        </w:numPr>
+        <w:rPr>
+          <w:rFonts w:ascii="Comic Sans MS" w:hAnsi="Comic Sans MS"/>
+          <w:sz w:val="24"/>
+        </w:rPr>
+      </w:pPr>
+      <w:r>
+        <w:rPr>
+          <w:rFonts w:ascii="Comic Sans MS" w:hAnsi="Comic Sans MS"/>
+          <w:sz w:val="24"/>
+        </w:rPr>
+        <w:t xml:space="preserve">[optional] more advanced game AI, customize evaluation function. </w:t>
+      </w:r>
+    </w:p>
+    <w:p>
+      <w:pPr>
+        <w:pStyle w:val="NoSpacing"/>
+        <w:rPr>
+          <w:rFonts w:ascii="Comic Sans MS" w:hAnsi="Comic Sans MS"/>
+          <w:sz w:val="24"/>
+        </w:rPr>
+      </w:pPr>
+      <w:r>
+        <w:rPr>
+          <w:rFonts w:ascii="Comic Sans MS" w:hAnsi="Comic Sans MS"/>
+          <w:sz w:val="24"/>
+        </w:rPr>
+        <w:tab/>
+      </w:r>
+    </w:p>
+    <w:p>
+      <w:pPr>
+        <w:pStyle w:val="NoSpacing"/>
+        <w:rPr>
+          <w:rFonts w:ascii="Comic Sans MS" w:hAnsi="Comic Sans MS"/>
+          <w:sz w:val="24"/>
+        </w:rPr>
+      </w:pPr>
+      <w:r>
+        <w:rPr>
+          <w:rFonts w:ascii="Comic Sans MS" w:hAnsi="Comic Sans MS"/>
+          <w:sz w:val="24"/>
+        </w:rPr>
+        <w:t>4. GUI client</w:t>
+      </w:r>
+      <w:r>
+        <w:rPr>
+          <w:rFonts w:ascii="Comic Sans MS" w:hAnsi="Comic Sans MS"/>
+          <w:sz w:val="24"/>
+        </w:rPr>
+        <w:t xml:space="preserve"> </w:t>
+      </w:r>
+      <w:r>
+        <w:rPr>
+          <w:rFonts w:ascii="Comic Sans MS" w:hAnsi="Comic Sans MS"/>
+          <w:sz w:val="24"/>
+        </w:rPr>
+        <w:t>(</w:t>
+      </w:r>
+      <w:r>
+        <w:rPr>
+          <w:rFonts w:ascii="Comic Sans MS" w:hAnsi="Comic Sans MS"/>
+          <w:sz w:val="24"/>
+        </w:rPr>
+        <w:t>30</w:t>
+      </w:r>
+      <w:r>
+        <w:rPr>
+          <w:rFonts w:ascii="Comic Sans MS" w:hAnsi="Comic Sans MS"/>
+          <w:sz w:val="24"/>
+        </w:rPr>
+        <w:t xml:space="preserve"> working unit)</w:t>
+      </w:r>
+      <w:r>
+        <w:rPr>
+          <w:rFonts w:ascii="Comic Sans MS" w:hAnsi="Comic Sans MS"/>
+          <w:sz w:val="24"/>
+        </w:rPr>
+        <w:t xml:space="preserve"> </w:t>
+      </w:r>
+    </w:p>
+    <w:p>
+      <w:pPr>
+        <w:pStyle w:val="NoSpacing"/>
+        <w:numPr>
+          <w:ilvl w:val="0"/>
+          <w:numId w:val="4"/>
+        </w:numPr>
+        <w:rPr>
+          <w:rFonts w:ascii="Comic Sans MS" w:hAnsi="Comic Sans MS"/>
+          <w:sz w:val="24"/>
+          <w:u w:val="single"/>
+        </w:rPr>
+      </w:pPr>
+      <w:r>
+        <w:rPr>
+          <w:rFonts w:ascii="Comic Sans MS" w:hAnsi="Comic Sans MS"/>
+          <w:sz w:val="24"/>
+        </w:rPr>
+        <w:t>allows users to connect to the server using a GUI interface</w:t>
+      </w:r>
+    </w:p>
+    <w:p>
+      <w:pPr>
+        <w:pStyle w:val="NoSpacing"/>
+        <w:numPr>
+          <w:ilvl w:val="1"/>
+          <w:numId w:val="4"/>
+        </w:numPr>
+        <w:rPr>
+          <w:rFonts w:ascii="Comic Sans MS" w:hAnsi="Comic Sans MS"/>
+          <w:sz w:val="24"/>
+        </w:rPr>
+      </w:pPr>
+      <w:r>
+        <w:rPr>
+          <w:rFonts w:ascii="Comic Sans MS" w:hAnsi="Comic Sans MS"/>
+          <w:sz w:val="24"/>
+        </w:rPr>
+        <w:t>create socket</w:t>
+      </w:r>
+    </w:p>
+    <w:p>
+      <w:pPr>
+        <w:pStyle w:val="NoSpacing"/>
+        <w:numPr>
+          <w:ilvl w:val="1"/>
+          <w:numId w:val="4"/>
+        </w:numPr>
+        <w:rPr>
+          <w:rFonts w:ascii="Comic Sans MS" w:hAnsi="Comic Sans MS"/>
+          <w:sz w:val="24"/>
+          <w:u w:val="single"/>
+        </w:rPr>
+      </w:pPr>
+      <w:r>
+        <w:rPr>
+          <w:rFonts w:ascii="Comic Sans MS" w:hAnsi="Comic Sans MS"/>
+          <w:sz w:val="24"/>
+        </w:rPr>
+        <w:t>send connect</w:t>
+      </w:r>
+      <w:r>
+        <w:rPr>
+          <w:rFonts w:ascii="Comic Sans MS" w:hAnsi="Comic Sans MS"/>
+          <w:sz w:val="24"/>
+        </w:rPr>
+        <w:t xml:space="preserve"> request</w:t>
+      </w:r>
+    </w:p>
+    <w:p>
+      <w:pPr>
+        <w:pStyle w:val="NoSpacing"/>
+        <w:numPr>
+          <w:ilvl w:val="1"/>
+          <w:numId w:val="4"/>
+        </w:numPr>
+        <w:rPr>
+          <w:rFonts w:ascii="Comic Sans MS" w:hAnsi="Comic Sans MS"/>
+          <w:sz w:val="24"/>
+        </w:rPr>
+      </w:pPr>
+      <w:r>
+        <w:rPr>
+          <w:rFonts w:ascii="Comic Sans MS" w:hAnsi="Comic Sans MS"/>
+          <w:sz w:val="24"/>
+        </w:rPr>
+        <w:t>send a move to server</w:t>
+      </w:r>
+    </w:p>
+    <w:p>
+      <w:pPr>
+        <w:pStyle w:val="NoSpacing"/>
+        <w:numPr>
+          <w:ilvl w:val="1"/>
+          <w:numId w:val="4"/>
+        </w:numPr>
+        <w:rPr>
+          <w:rFonts w:ascii="Comic Sans MS" w:hAnsi="Comic Sans MS"/>
+          <w:sz w:val="24"/>
+        </w:rPr>
+      </w:pPr>
+      <w:r>
+        <w:rPr>
+          <w:rFonts w:ascii="Comic Sans MS" w:hAnsi="Comic Sans MS"/>
+          <w:sz w:val="24"/>
+        </w:rPr>
+        <w:t>receive response (AI move) from server</w:t>
+      </w:r>
+    </w:p>
+    <w:p>
+      <w:pPr>
+        <w:pStyle w:val="NoSpacing"/>
+        <w:numPr>
+          <w:ilvl w:val="1"/>
+          <w:numId w:val="4"/>
+        </w:numPr>
+        <w:rPr>
+          <w:rFonts w:ascii="Comic Sans MS" w:hAnsi="Comic Sans MS"/>
+          <w:sz w:val="24"/>
+        </w:rPr>
+      </w:pPr>
+      <w:r>
+        <w:rPr>
+          <w:rFonts w:ascii="Comic Sans MS" w:hAnsi="Comic Sans MS"/>
+          <w:sz w:val="24"/>
+        </w:rPr>
+        <w:t>update client board</w:t>
+      </w:r>
+    </w:p>
+    <w:p>
+      <w:pPr>
+        <w:pStyle w:val="NoSpacing"/>
+        <w:numPr>
+          <w:ilvl w:val="1"/>
+          <w:numId w:val="4"/>
+        </w:numPr>
+        <w:rPr>
+          <w:rFonts w:ascii="Comic Sans MS" w:hAnsi="Comic Sans MS"/>
+          <w:sz w:val="24"/>
+        </w:rPr>
+      </w:pPr>
+      <w:r>
+        <w:rPr>
+          <w:rFonts w:ascii="Comic Sans MS" w:hAnsi="Comic Sans MS"/>
+          <w:sz w:val="24"/>
+        </w:rPr>
+        <w:t>shutdown, close</w:t>
+      </w:r>
+    </w:p>
+    <w:p>
+      <w:pPr>
+        <w:pStyle w:val="NoSpacing"/>
+        <w:numPr>
+          <w:ilvl w:val="1"/>
+          <w:numId w:val="4"/>
+        </w:numPr>
+        <w:rPr>
+          <w:rFonts w:ascii="Comic Sans MS" w:hAnsi="Comic Sans MS"/>
+          <w:sz w:val="24"/>
+        </w:rPr>
+      </w:pPr>
+      <w:r>
+        <w:rPr>
+          <w:rFonts w:ascii="Comic Sans MS" w:hAnsi="Comic Sans MS"/>
+          <w:sz w:val="24"/>
+        </w:rPr>
+        <w:t>and more to be added</w:t>
       </w:r>
       <w:bookmarkStart w:id="0" w:name="_GoBack"/>
       <w:bookmarkEnd w:id="0"/>
@@ -395,107 +1239,34 @@
     <w:p>
       <w:pPr>
         <w:pStyle w:val="NoSpacing"/>
-        <w:numPr>
-          <w:ilvl w:val="0"/>
-          <w:numId w:val="1"/>
-        </w:numPr>
-        <w:rPr>
-          <w:rFonts w:ascii="Comic Sans MS" w:hAnsi="Comic Sans MS"/>
-          <w:sz w:val="24"/>
-        </w:rPr>
-      </w:pPr>
-      <w:proofErr w:type="gramStart"/>
-      <w:r>
-        <w:rPr>
-          <w:rFonts w:ascii="Comic Sans MS" w:hAnsi="Comic Sans MS"/>
-          <w:sz w:val="24"/>
-        </w:rPr>
-        <w:t>game</w:t>
-      </w:r>
-      <w:proofErr w:type="gramEnd"/>
-      <w:r>
-        <w:rPr>
-          <w:rFonts w:ascii="Comic Sans MS" w:hAnsi="Comic Sans MS"/>
-          <w:sz w:val="24"/>
-        </w:rPr>
-        <w:t xml:space="preserve"> result report (win/lose/draw).</w:t>
-      </w:r>
-    </w:p>
-    <w:p>
-      <w:pPr>
-        <w:pStyle w:val="NoSpacing"/>
-        <w:numPr>
-          <w:ilvl w:val="1"/>
-          <w:numId w:val="1"/>
-        </w:numPr>
-        <w:rPr>
-          <w:rFonts w:ascii="Comic Sans MS" w:hAnsi="Comic Sans MS"/>
-          <w:sz w:val="24"/>
-        </w:rPr>
-      </w:pPr>
-      <w:r>
-        <w:rPr>
-          <w:rFonts w:ascii="Comic Sans MS" w:hAnsi="Comic Sans MS"/>
-          <w:sz w:val="24"/>
-        </w:rPr>
-        <w:t>count tiles</w:t>
-      </w:r>
-      <w:r>
-        <w:rPr>
-          <w:rFonts w:ascii="Comic Sans MS" w:hAnsi="Comic Sans MS"/>
-          <w:sz w:val="24"/>
-        </w:rPr>
-        <w:t xml:space="preserve"> </w:t>
-      </w:r>
-    </w:p>
-    <w:p>
-      <w:pPr>
-        <w:pStyle w:val="NoSpacing"/>
-        <w:rPr>
-          <w:rFonts w:ascii="Comic Sans MS" w:hAnsi="Comic Sans MS"/>
-          <w:sz w:val="24"/>
-        </w:rPr>
-      </w:pPr>
-      <w:r>
-        <w:rPr>
-          <w:rFonts w:ascii="Comic Sans MS" w:hAnsi="Comic Sans MS"/>
-          <w:sz w:val="24"/>
-        </w:rPr>
-        <w:t>2. Game Server</w:t>
-      </w:r>
-    </w:p>
-    <w:p>
-      <w:pPr>
-        <w:pStyle w:val="NoSpacing"/>
-        <w:numPr>
-          <w:ilvl w:val="0"/>
-          <w:numId w:val="2"/>
-        </w:numPr>
-        <w:rPr>
-          <w:rFonts w:ascii="Comic Sans MS" w:hAnsi="Comic Sans MS"/>
-          <w:sz w:val="24"/>
-        </w:rPr>
-      </w:pPr>
-      <w:r>
-        <w:rPr>
-          <w:rFonts w:ascii="Comic Sans MS" w:hAnsi="Comic Sans MS"/>
-          <w:sz w:val="24"/>
-        </w:rPr>
-        <w:t>allows clients to connect</w:t>
-      </w:r>
-      <w:r>
-        <w:rPr>
-          <w:rFonts w:ascii="Comic Sans MS" w:hAnsi="Comic Sans MS"/>
-          <w:sz w:val="24"/>
-        </w:rPr>
-        <w:t xml:space="preserve"> (u</w:t>
-      </w:r>
-      <w:r>
-        <w:rPr>
-          <w:rFonts w:ascii="Comic Sans MS" w:hAnsi="Comic Sans MS"/>
-          <w:sz w:val="24"/>
-        </w:rPr>
-        <w:t>se telnet</w:t>
+        <w:ind w:left="1440"/>
+        <w:rPr>
+          <w:rFonts w:ascii="Comic Sans MS" w:hAnsi="Comic Sans MS"/>
+          <w:sz w:val="24"/>
+        </w:rPr>
+      </w:pPr>
+    </w:p>
+    <w:p>
+      <w:pPr>
+        <w:pStyle w:val="NoSpacing"/>
+        <w:rPr>
+          <w:rFonts w:ascii="Comic Sans MS" w:hAnsi="Comic Sans MS"/>
+          <w:sz w:val="24"/>
+        </w:rPr>
+      </w:pPr>
+      <w:r>
+        <w:rPr>
+          <w:rFonts w:ascii="Comic Sans MS" w:hAnsi="Comic Sans MS"/>
+          <w:sz w:val="24"/>
+        </w:rPr>
+        <w:t xml:space="preserve">5. Agile computing methodology (10 </w:t>
+      </w:r>
+      <w:r>
+        <w:rPr>
+          <w:rFonts w:ascii="Comic Sans MS" w:hAnsi="Comic Sans MS"/>
+          <w:sz w:val="24"/>
+        </w:rPr>
+        <w:t>working unit</w:t>
       </w:r>
       <w:r>
         <w:rPr>
@@ -504,560 +1275,14 @@
         </w:rPr>
         <w:t>)</w:t>
       </w:r>
-    </w:p>
-    <w:p>
-      <w:pPr>
-        <w:pStyle w:val="NoSpacing"/>
-        <w:numPr>
-          <w:ilvl w:val="1"/>
-          <w:numId w:val="2"/>
-        </w:numPr>
-        <w:rPr>
-          <w:rFonts w:ascii="Comic Sans MS" w:hAnsi="Comic Sans MS"/>
-          <w:sz w:val="24"/>
-        </w:rPr>
-      </w:pPr>
-      <w:r>
-        <w:rPr>
-          <w:rFonts w:ascii="Comic Sans MS" w:hAnsi="Comic Sans MS"/>
-          <w:sz w:val="24"/>
-        </w:rPr>
-        <w:t xml:space="preserve">Create socket, bind, listen, </w:t>
-      </w:r>
-      <w:proofErr w:type="gramStart"/>
-      <w:r>
-        <w:rPr>
-          <w:rFonts w:ascii="Comic Sans MS" w:hAnsi="Comic Sans MS"/>
-          <w:sz w:val="24"/>
-        </w:rPr>
-        <w:t>accept</w:t>
-      </w:r>
-      <w:proofErr w:type="gramEnd"/>
-      <w:r>
-        <w:rPr>
-          <w:rFonts w:ascii="Comic Sans MS" w:hAnsi="Comic Sans MS"/>
-          <w:sz w:val="24"/>
-        </w:rPr>
-        <w:t>, send/</w:t>
-      </w:r>
-      <w:proofErr w:type="spellStart"/>
-      <w:r>
-        <w:rPr>
-          <w:rFonts w:ascii="Comic Sans MS" w:hAnsi="Comic Sans MS"/>
-          <w:sz w:val="24"/>
-        </w:rPr>
-        <w:t>recv</w:t>
-      </w:r>
-      <w:proofErr w:type="spellEnd"/>
-      <w:r>
-        <w:rPr>
-          <w:rFonts w:ascii="Comic Sans MS" w:hAnsi="Comic Sans MS"/>
-          <w:sz w:val="24"/>
-        </w:rPr>
-        <w:t xml:space="preserve"> messages</w:t>
-      </w:r>
-      <w:r>
-        <w:rPr>
-          <w:rFonts w:ascii="Comic Sans MS" w:hAnsi="Comic Sans MS"/>
-          <w:sz w:val="24"/>
-        </w:rPr>
-        <w:t>.</w:t>
-      </w:r>
-    </w:p>
-    <w:p>
-      <w:pPr>
-        <w:pStyle w:val="NoSpacing"/>
-        <w:numPr>
-          <w:ilvl w:val="1"/>
-          <w:numId w:val="2"/>
-        </w:numPr>
-        <w:rPr>
-          <w:rFonts w:ascii="Comic Sans MS" w:hAnsi="Comic Sans MS"/>
-          <w:sz w:val="24"/>
-        </w:rPr>
-      </w:pPr>
-      <w:proofErr w:type="spellStart"/>
-      <w:r>
-        <w:rPr>
-          <w:rFonts w:ascii="Comic Sans MS" w:hAnsi="Comic Sans MS"/>
-          <w:sz w:val="24"/>
-        </w:rPr>
-        <w:t>R</w:t>
-      </w:r>
-      <w:r>
-        <w:rPr>
-          <w:rFonts w:ascii="Comic Sans MS" w:hAnsi="Comic Sans MS"/>
-          <w:sz w:val="24"/>
-        </w:rPr>
-        <w:t>ecv</w:t>
-      </w:r>
-      <w:proofErr w:type="spellEnd"/>
-      <w:r>
-        <w:rPr>
-          <w:rFonts w:ascii="Comic Sans MS" w:hAnsi="Comic Sans MS"/>
-          <w:sz w:val="24"/>
-        </w:rPr>
-        <w:t xml:space="preserve"> </w:t>
-      </w:r>
-      <w:r>
-        <w:rPr>
-          <w:rFonts w:ascii="Comic Sans MS" w:hAnsi="Comic Sans MS"/>
-          <w:sz w:val="24"/>
-        </w:rPr>
-        <w:t>client move</w:t>
-      </w:r>
-    </w:p>
-    <w:p>
-      <w:pPr>
-        <w:pStyle w:val="NoSpacing"/>
-        <w:numPr>
-          <w:ilvl w:val="1"/>
-          <w:numId w:val="2"/>
-        </w:numPr>
-        <w:rPr>
-          <w:rFonts w:ascii="Comic Sans MS" w:hAnsi="Comic Sans MS"/>
-          <w:sz w:val="24"/>
-        </w:rPr>
-      </w:pPr>
-      <w:r>
-        <w:rPr>
-          <w:rFonts w:ascii="Comic Sans MS" w:hAnsi="Comic Sans MS"/>
-          <w:sz w:val="24"/>
-        </w:rPr>
-        <w:t>Make an AI-move</w:t>
-      </w:r>
-    </w:p>
-    <w:p>
-      <w:pPr>
-        <w:pStyle w:val="NoSpacing"/>
-        <w:numPr>
-          <w:ilvl w:val="1"/>
-          <w:numId w:val="2"/>
-        </w:numPr>
-        <w:rPr>
-          <w:rFonts w:ascii="Comic Sans MS" w:hAnsi="Comic Sans MS"/>
-          <w:sz w:val="24"/>
-        </w:rPr>
-      </w:pPr>
-      <w:r>
-        <w:rPr>
-          <w:rFonts w:ascii="Comic Sans MS" w:hAnsi="Comic Sans MS"/>
-          <w:sz w:val="24"/>
-        </w:rPr>
-        <w:t>update server board</w:t>
-      </w:r>
-    </w:p>
-    <w:p>
-      <w:pPr>
-        <w:pStyle w:val="NoSpacing"/>
-        <w:numPr>
-          <w:ilvl w:val="1"/>
-          <w:numId w:val="2"/>
-        </w:numPr>
-        <w:rPr>
-          <w:rFonts w:ascii="Comic Sans MS" w:hAnsi="Comic Sans MS"/>
-          <w:sz w:val="24"/>
-        </w:rPr>
-      </w:pPr>
-      <w:r>
-        <w:rPr>
-          <w:rFonts w:ascii="Comic Sans MS" w:hAnsi="Comic Sans MS"/>
-          <w:sz w:val="24"/>
-        </w:rPr>
-        <w:t xml:space="preserve"> send AI-move to client</w:t>
-      </w:r>
-    </w:p>
-    <w:p>
-      <w:pPr>
-        <w:pStyle w:val="NoSpacing"/>
-        <w:numPr>
-          <w:ilvl w:val="1"/>
-          <w:numId w:val="2"/>
-        </w:numPr>
-        <w:rPr>
-          <w:rFonts w:ascii="Comic Sans MS" w:hAnsi="Comic Sans MS"/>
-          <w:sz w:val="24"/>
-        </w:rPr>
-      </w:pPr>
-      <w:r>
-        <w:rPr>
-          <w:rFonts w:ascii="Comic Sans MS" w:hAnsi="Comic Sans MS"/>
-          <w:sz w:val="24"/>
-        </w:rPr>
-        <w:t>Shutdown, close.</w:t>
-      </w:r>
-    </w:p>
-    <w:p>
-      <w:pPr>
-        <w:pStyle w:val="NoSpacing"/>
-        <w:rPr>
-          <w:rFonts w:ascii="Comic Sans MS" w:hAnsi="Comic Sans MS"/>
-          <w:sz w:val="24"/>
-        </w:rPr>
-      </w:pPr>
-    </w:p>
-    <w:p>
-      <w:pPr>
-        <w:pStyle w:val="NoSpacing"/>
-        <w:rPr>
-          <w:rFonts w:ascii="Comic Sans MS" w:hAnsi="Comic Sans MS"/>
-          <w:sz w:val="24"/>
-        </w:rPr>
-      </w:pPr>
-      <w:r>
-        <w:rPr>
-          <w:rFonts w:ascii="Comic Sans MS" w:hAnsi="Comic Sans MS"/>
-          <w:sz w:val="24"/>
-        </w:rPr>
-        <w:t>3. Game AI</w:t>
-      </w:r>
-    </w:p>
-    <w:p>
-      <w:pPr>
-        <w:pStyle w:val="NoSpacing"/>
-        <w:numPr>
-          <w:ilvl w:val="0"/>
-          <w:numId w:val="3"/>
-        </w:numPr>
-        <w:rPr>
-          <w:rFonts w:ascii="Comic Sans MS" w:hAnsi="Comic Sans MS"/>
-          <w:sz w:val="24"/>
-        </w:rPr>
-      </w:pPr>
-      <w:r>
-        <w:rPr>
-          <w:rFonts w:ascii="Comic Sans MS" w:hAnsi="Comic Sans MS"/>
-          <w:sz w:val="24"/>
-        </w:rPr>
-        <w:t>random player</w:t>
-      </w:r>
-    </w:p>
-    <w:p>
-      <w:pPr>
-        <w:pStyle w:val="NoSpacing"/>
-        <w:numPr>
-          <w:ilvl w:val="1"/>
-          <w:numId w:val="3"/>
-        </w:numPr>
-        <w:rPr>
-          <w:rFonts w:ascii="Comic Sans MS" w:hAnsi="Comic Sans MS"/>
-          <w:sz w:val="24"/>
-        </w:rPr>
-      </w:pPr>
-      <w:r>
-        <w:rPr>
-          <w:rFonts w:ascii="Comic Sans MS" w:hAnsi="Comic Sans MS"/>
-          <w:sz w:val="24"/>
-        </w:rPr>
-        <w:t>pick a random move from available  moves</w:t>
-      </w:r>
-    </w:p>
-    <w:p>
-      <w:pPr>
-        <w:pStyle w:val="NoSpacing"/>
-        <w:numPr>
-          <w:ilvl w:val="0"/>
-          <w:numId w:val="3"/>
-        </w:numPr>
-        <w:rPr>
-          <w:rFonts w:ascii="Comic Sans MS" w:hAnsi="Comic Sans MS"/>
-          <w:sz w:val="24"/>
-        </w:rPr>
-      </w:pPr>
-      <w:r>
-        <w:rPr>
-          <w:rFonts w:ascii="Comic Sans MS" w:hAnsi="Comic Sans MS"/>
-          <w:sz w:val="24"/>
-        </w:rPr>
-        <w:t>min-max with limited depth</w:t>
-      </w:r>
-    </w:p>
-    <w:p>
-      <w:pPr>
-        <w:pStyle w:val="NoSpacing"/>
-        <w:numPr>
-          <w:ilvl w:val="1"/>
-          <w:numId w:val="3"/>
-        </w:numPr>
-        <w:rPr>
-          <w:rFonts w:ascii="Comic Sans MS" w:hAnsi="Comic Sans MS"/>
-          <w:sz w:val="24"/>
-        </w:rPr>
-      </w:pPr>
-      <w:r>
-        <w:rPr>
-          <w:rFonts w:ascii="Comic Sans MS" w:hAnsi="Comic Sans MS"/>
-          <w:sz w:val="24"/>
-        </w:rPr>
-        <w:t xml:space="preserve">set </w:t>
-      </w:r>
-      <w:r>
-        <w:rPr>
-          <w:rFonts w:ascii="Comic Sans MS" w:hAnsi="Comic Sans MS"/>
-          <w:sz w:val="24"/>
-        </w:rPr>
-        <w:t>difficulty levels</w:t>
-      </w:r>
-    </w:p>
-    <w:p>
-      <w:pPr>
-        <w:pStyle w:val="NoSpacing"/>
-        <w:numPr>
-          <w:ilvl w:val="1"/>
-          <w:numId w:val="3"/>
-        </w:numPr>
-        <w:rPr>
-          <w:rFonts w:ascii="Comic Sans MS" w:hAnsi="Comic Sans MS"/>
-          <w:sz w:val="24"/>
-        </w:rPr>
-      </w:pPr>
-      <w:r>
-        <w:rPr>
-          <w:rFonts w:ascii="Comic Sans MS" w:hAnsi="Comic Sans MS"/>
-          <w:sz w:val="24"/>
-        </w:rPr>
-        <w:t>evaluate moves</w:t>
-      </w:r>
-    </w:p>
-    <w:p>
-      <w:pPr>
-        <w:pStyle w:val="NoSpacing"/>
-        <w:numPr>
-          <w:ilvl w:val="0"/>
-          <w:numId w:val="3"/>
-        </w:numPr>
-        <w:rPr>
-          <w:rFonts w:ascii="Comic Sans MS" w:hAnsi="Comic Sans MS"/>
-          <w:sz w:val="24"/>
-        </w:rPr>
-      </w:pPr>
-      <w:r>
-        <w:rPr>
-          <w:rFonts w:ascii="Comic Sans MS" w:hAnsi="Comic Sans MS"/>
-          <w:sz w:val="24"/>
-        </w:rPr>
-        <w:t>alpha-beta-pruning</w:t>
-      </w:r>
-    </w:p>
-    <w:p>
-      <w:pPr>
-        <w:pStyle w:val="NoSpacing"/>
-        <w:numPr>
-          <w:ilvl w:val="0"/>
-          <w:numId w:val="3"/>
-        </w:numPr>
-        <w:rPr>
-          <w:rFonts w:ascii="Comic Sans MS" w:hAnsi="Comic Sans MS"/>
-          <w:sz w:val="24"/>
-        </w:rPr>
-      </w:pPr>
-      <w:r>
-        <w:rPr>
-          <w:rFonts w:ascii="Comic Sans MS" w:hAnsi="Comic Sans MS"/>
-          <w:sz w:val="24"/>
-        </w:rPr>
-        <w:t>[</w:t>
-      </w:r>
-      <w:proofErr w:type="gramStart"/>
-      <w:r>
-        <w:rPr>
-          <w:rFonts w:ascii="Comic Sans MS" w:hAnsi="Comic Sans MS"/>
-          <w:sz w:val="24"/>
-        </w:rPr>
-        <w:t>optional</w:t>
-      </w:r>
-      <w:proofErr w:type="gramEnd"/>
-      <w:r>
-        <w:rPr>
-          <w:rFonts w:ascii="Comic Sans MS" w:hAnsi="Comic Sans MS"/>
-          <w:sz w:val="24"/>
-        </w:rPr>
-        <w:t xml:space="preserve">] more advanced game AI, customize evaluation function. </w:t>
-      </w:r>
-    </w:p>
-    <w:p>
-      <w:pPr>
-        <w:pStyle w:val="NoSpacing"/>
-        <w:rPr>
-          <w:rFonts w:ascii="Comic Sans MS" w:hAnsi="Comic Sans MS"/>
-          <w:sz w:val="24"/>
-        </w:rPr>
-      </w:pPr>
-      <w:r>
-        <w:rPr>
-          <w:rFonts w:ascii="Comic Sans MS" w:hAnsi="Comic Sans MS"/>
-          <w:sz w:val="24"/>
-        </w:rPr>
-        <w:lastRenderedPageBreak/>
-        <w:tab/>
-      </w:r>
-    </w:p>
-    <w:p>
-      <w:pPr>
-        <w:pStyle w:val="NoSpacing"/>
-        <w:rPr>
-          <w:rFonts w:ascii="Comic Sans MS" w:hAnsi="Comic Sans MS"/>
-          <w:sz w:val="24"/>
-        </w:rPr>
-      </w:pPr>
-      <w:r>
-        <w:rPr>
-          <w:rFonts w:ascii="Comic Sans MS" w:hAnsi="Comic Sans MS"/>
-          <w:sz w:val="24"/>
-        </w:rPr>
-        <w:t>4. GUI client</w:t>
-      </w:r>
-    </w:p>
-    <w:p>
-      <w:pPr>
-        <w:pStyle w:val="NoSpacing"/>
-        <w:numPr>
-          <w:ilvl w:val="0"/>
-          <w:numId w:val="4"/>
-        </w:numPr>
-        <w:rPr>
-          <w:rFonts w:ascii="Comic Sans MS" w:hAnsi="Comic Sans MS"/>
-          <w:sz w:val="24"/>
-          <w:u w:val="single"/>
-        </w:rPr>
-      </w:pPr>
-      <w:r>
-        <w:rPr>
-          <w:rFonts w:ascii="Comic Sans MS" w:hAnsi="Comic Sans MS"/>
-          <w:sz w:val="24"/>
-        </w:rPr>
-        <w:t>allows users to connect to the server using a GUI interface</w:t>
-      </w:r>
-    </w:p>
-    <w:p>
-      <w:pPr>
-        <w:pStyle w:val="NoSpacing"/>
-        <w:numPr>
-          <w:ilvl w:val="1"/>
-          <w:numId w:val="4"/>
-        </w:numPr>
-        <w:rPr>
-          <w:rFonts w:ascii="Comic Sans MS" w:hAnsi="Comic Sans MS"/>
-          <w:sz w:val="24"/>
-        </w:rPr>
-      </w:pPr>
-      <w:r>
-        <w:rPr>
-          <w:rFonts w:ascii="Comic Sans MS" w:hAnsi="Comic Sans MS"/>
-          <w:sz w:val="24"/>
-        </w:rPr>
-        <w:t>create socket</w:t>
-      </w:r>
-    </w:p>
-    <w:p>
-      <w:pPr>
-        <w:pStyle w:val="NoSpacing"/>
-        <w:numPr>
-          <w:ilvl w:val="1"/>
-          <w:numId w:val="4"/>
-        </w:numPr>
-        <w:rPr>
-          <w:rFonts w:ascii="Comic Sans MS" w:hAnsi="Comic Sans MS"/>
-          <w:sz w:val="24"/>
-          <w:u w:val="single"/>
-        </w:rPr>
-      </w:pPr>
-      <w:r>
-        <w:rPr>
-          <w:rFonts w:ascii="Comic Sans MS" w:hAnsi="Comic Sans MS"/>
-          <w:sz w:val="24"/>
-        </w:rPr>
-        <w:t>send connect</w:t>
-      </w:r>
-      <w:r>
-        <w:rPr>
-          <w:rFonts w:ascii="Comic Sans MS" w:hAnsi="Comic Sans MS"/>
-          <w:sz w:val="24"/>
-        </w:rPr>
-        <w:t xml:space="preserve"> request</w:t>
-      </w:r>
-    </w:p>
-    <w:p>
-      <w:pPr>
-        <w:pStyle w:val="NoSpacing"/>
-        <w:numPr>
-          <w:ilvl w:val="1"/>
-          <w:numId w:val="4"/>
-        </w:numPr>
-        <w:rPr>
-          <w:rFonts w:ascii="Comic Sans MS" w:hAnsi="Comic Sans MS"/>
-          <w:sz w:val="24"/>
-        </w:rPr>
-      </w:pPr>
-      <w:r>
-        <w:rPr>
-          <w:rFonts w:ascii="Comic Sans MS" w:hAnsi="Comic Sans MS"/>
-          <w:sz w:val="24"/>
-        </w:rPr>
-        <w:t>send a move to server</w:t>
-      </w:r>
-    </w:p>
-    <w:p>
-      <w:pPr>
-        <w:pStyle w:val="NoSpacing"/>
-        <w:numPr>
-          <w:ilvl w:val="1"/>
-          <w:numId w:val="4"/>
-        </w:numPr>
-        <w:rPr>
-          <w:rFonts w:ascii="Comic Sans MS" w:hAnsi="Comic Sans MS"/>
-          <w:sz w:val="24"/>
-        </w:rPr>
-      </w:pPr>
-      <w:r>
-        <w:rPr>
-          <w:rFonts w:ascii="Comic Sans MS" w:hAnsi="Comic Sans MS"/>
-          <w:sz w:val="24"/>
-        </w:rPr>
-        <w:t>receive response (AI move) from server</w:t>
-      </w:r>
-    </w:p>
-    <w:p>
-      <w:pPr>
-        <w:pStyle w:val="NoSpacing"/>
-        <w:numPr>
-          <w:ilvl w:val="1"/>
-          <w:numId w:val="4"/>
-        </w:numPr>
-        <w:rPr>
-          <w:rFonts w:ascii="Comic Sans MS" w:hAnsi="Comic Sans MS"/>
-          <w:sz w:val="24"/>
-        </w:rPr>
-      </w:pPr>
-      <w:r>
-        <w:rPr>
-          <w:rFonts w:ascii="Comic Sans MS" w:hAnsi="Comic Sans MS"/>
-          <w:sz w:val="24"/>
-        </w:rPr>
-        <w:t>update client board</w:t>
-      </w:r>
-    </w:p>
-    <w:p>
-      <w:pPr>
-        <w:pStyle w:val="NoSpacing"/>
-        <w:numPr>
-          <w:ilvl w:val="1"/>
-          <w:numId w:val="4"/>
-        </w:numPr>
-        <w:rPr>
-          <w:rFonts w:ascii="Comic Sans MS" w:hAnsi="Comic Sans MS"/>
-          <w:sz w:val="24"/>
-        </w:rPr>
-      </w:pPr>
-      <w:r>
-        <w:rPr>
-          <w:rFonts w:ascii="Comic Sans MS" w:hAnsi="Comic Sans MS"/>
-          <w:sz w:val="24"/>
-        </w:rPr>
-        <w:t>shutdown, close</w:t>
-      </w:r>
-    </w:p>
-    <w:p/>
+      <w:r>
+        <w:rPr>
+          <w:rFonts w:ascii="Comic Sans MS" w:hAnsi="Comic Sans MS"/>
+          <w:sz w:val="24"/>
+        </w:rPr>
+        <w:t xml:space="preserve"> - teamwork</w:t>
+      </w:r>
+    </w:p>
     <w:sectPr>
       <w:pgSz w:w="12240" w:h="15840"/>
       <w:pgMar w:top="1440" w:right="1440" w:bottom="1440" w:left="1440" w:header="720" w:footer="720" w:gutter="0"/>
@@ -1069,7 +1294,7 @@
 </file>
 
 <file path=word/numbering.xml><?xml version="1.0" encoding="utf-8"?>
-<w:numbering xmlns:ve="http://schemas.openxmlformats.org/markup-compatibility/2006" xmlns:o="urn:schemas-microsoft-com:office:office" xmlns:r="http://schemas.openxmlformats.org/officeDocument/2006/relationships" xmlns:m="http://schemas.openxmlformats.org/officeDocument/2006/math" xmlns:v="urn:schemas-microsoft-com:vml" xmlns:wp="http://schemas.openxmlformats.org/drawingml/2006/wordprocessingDrawing" xmlns:w10="urn:schemas-microsoft-com:office:word" xmlns:w="http://schemas.openxmlformats.org/wordprocessingml/2006/main" xmlns:wne="http://schemas.microsoft.com/office/word/2006/wordml">
+<w:numbering xmlns:wpc="http://schemas.microsoft.com/office/word/2010/wordprocessingCanvas" xmlns:mc="http://schemas.openxmlformats.org/markup-compatibility/2006" xmlns:o="urn:schemas-microsoft-com:office:office" xmlns:r="http://schemas.openxmlformats.org/officeDocument/2006/relationships" xmlns:m="http://schemas.openxmlformats.org/officeDocument/2006/math" xmlns:v="urn:schemas-microsoft-com:vml" xmlns:wp14="http://schemas.microsoft.com/office/word/2010/wordprocessingDrawing" xmlns:wp="http://schemas.openxmlformats.org/drawingml/2006/wordprocessingDrawing" xmlns:w10="urn:schemas-microsoft-com:office:word" xmlns:w="http://schemas.openxmlformats.org/wordprocessingml/2006/main" xmlns:w14="http://schemas.microsoft.com/office/word/2010/wordml" xmlns:wpg="http://schemas.microsoft.com/office/word/2010/wordprocessingGroup" xmlns:wpi="http://schemas.microsoft.com/office/word/2010/wordprocessingInk" xmlns:wne="http://schemas.microsoft.com/office/word/2006/wordml" xmlns:wps="http://schemas.microsoft.com/office/word/2010/wordprocessingShape" mc:Ignorable="w14 wp14">
   <w:abstractNum w:abstractNumId="0">
     <w:nsid w:val="0C7E759B"/>
     <w:multiLevelType w:val="hybridMultilevel"/>
@@ -1537,7 +1762,7 @@
 </file>
 
 <file path=word/styles.xml><?xml version="1.0" encoding="utf-8"?>
-<w:styles xmlns:r="http://schemas.openxmlformats.org/officeDocument/2006/relationships" xmlns:w="http://schemas.openxmlformats.org/wordprocessingml/2006/main">
+<w:styles xmlns:mc="http://schemas.openxmlformats.org/markup-compatibility/2006" xmlns:r="http://schemas.openxmlformats.org/officeDocument/2006/relationships" xmlns:w="http://schemas.openxmlformats.org/wordprocessingml/2006/main" xmlns:w14="http://schemas.microsoft.com/office/word/2010/wordml" mc:Ignorable="w14">
   <w:docDefaults>
     <w:rPrDefault>
       <w:rPr>
@@ -1708,7 +1933,6 @@
     <w:uiPriority w:val="99"/>
     <w:semiHidden/>
     <w:unhideWhenUsed/>
-    <w:qFormat/>
     <w:tblPr>
       <w:tblInd w:w="0" w:type="dxa"/>
       <w:tblCellMar>

</xml_diff>

<commit_message>
Compiled, tested, fixed, and verified all code for part 1
</commit_message>
<xml_diff>
--- a/backlog.docx
+++ b/backlog.docx
@@ -133,7 +133,23 @@
           <w:sz w:val="24"/>
         </w:rPr>
         <w:tab/>
-        <w:t>(Huy)</w:t>
+        <w:t>(</w:t>
+      </w:r>
+      <w:proofErr w:type="spellStart"/>
+      <w:r>
+        <w:rPr>
+          <w:rFonts w:ascii="Comic Sans MS" w:hAnsi="Comic Sans MS"/>
+          <w:sz w:val="24"/>
+        </w:rPr>
+        <w:t>Huy</w:t>
+      </w:r>
+      <w:proofErr w:type="spellEnd"/>
+      <w:r>
+        <w:rPr>
+          <w:rFonts w:ascii="Comic Sans MS" w:hAnsi="Comic Sans MS"/>
+          <w:sz w:val="24"/>
+        </w:rPr>
+        <w:t>)</w:t>
       </w:r>
     </w:p>
     <w:p>
@@ -160,7 +176,23 @@
           <w:rFonts w:ascii="Comic Sans MS" w:hAnsi="Comic Sans MS"/>
           <w:sz w:val="24"/>
         </w:rPr>
-        <w:t xml:space="preserve"> (Huy)</w:t>
+        <w:t xml:space="preserve"> (</w:t>
+      </w:r>
+      <w:proofErr w:type="spellStart"/>
+      <w:r>
+        <w:rPr>
+          <w:rFonts w:ascii="Comic Sans MS" w:hAnsi="Comic Sans MS"/>
+          <w:sz w:val="24"/>
+        </w:rPr>
+        <w:t>Huy</w:t>
+      </w:r>
+      <w:proofErr w:type="spellEnd"/>
+      <w:r>
+        <w:rPr>
+          <w:rFonts w:ascii="Comic Sans MS" w:hAnsi="Comic Sans MS"/>
+          <w:sz w:val="24"/>
+        </w:rPr>
+        <w:t>)</w:t>
       </w:r>
     </w:p>
     <w:p>
@@ -180,7 +212,30 @@
           <w:rFonts w:ascii="Comic Sans MS" w:hAnsi="Comic Sans MS"/>
           <w:sz w:val="24"/>
         </w:rPr>
-        <w:t>Display (Huy)</w:t>
+        <w:t>Display (</w:t>
+      </w:r>
+      <w:proofErr w:type="spellStart"/>
+      <w:r>
+        <w:rPr>
+          <w:rFonts w:ascii="Comic Sans MS" w:hAnsi="Comic Sans MS"/>
+          <w:sz w:val="24"/>
+        </w:rPr>
+        <w:t>Huy</w:t>
+      </w:r>
+      <w:proofErr w:type="spellEnd"/>
+      <w:r>
+        <w:rPr>
+          <w:rFonts w:ascii="Comic Sans MS" w:hAnsi="Comic Sans MS"/>
+          <w:sz w:val="24"/>
+        </w:rPr>
+        <w:t xml:space="preserve"> + Josh</w:t>
+      </w:r>
+      <w:r>
+        <w:rPr>
+          <w:rFonts w:ascii="Comic Sans MS" w:hAnsi="Comic Sans MS"/>
+          <w:sz w:val="24"/>
+        </w:rPr>
+        <w:t>)</w:t>
       </w:r>
     </w:p>
     <w:p>
@@ -200,7 +255,23 @@
           <w:rFonts w:ascii="Comic Sans MS" w:hAnsi="Comic Sans MS"/>
           <w:sz w:val="24"/>
         </w:rPr>
-        <w:t>Move (Huy)</w:t>
+        <w:t>Move (</w:t>
+      </w:r>
+      <w:proofErr w:type="spellStart"/>
+      <w:r>
+        <w:rPr>
+          <w:rFonts w:ascii="Comic Sans MS" w:hAnsi="Comic Sans MS"/>
+          <w:sz w:val="24"/>
+        </w:rPr>
+        <w:t>Huy</w:t>
+      </w:r>
+      <w:proofErr w:type="spellEnd"/>
+      <w:r>
+        <w:rPr>
+          <w:rFonts w:ascii="Comic Sans MS" w:hAnsi="Comic Sans MS"/>
+          <w:sz w:val="24"/>
+        </w:rPr>
+        <w:t>)</w:t>
       </w:r>
     </w:p>
     <w:p>
@@ -237,7 +308,23 @@
           <w:rFonts w:ascii="Comic Sans MS" w:hAnsi="Comic Sans MS"/>
           <w:sz w:val="24"/>
         </w:rPr>
-        <w:t xml:space="preserve"> (JuAune)</w:t>
+        <w:t xml:space="preserve"> (</w:t>
+      </w:r>
+      <w:proofErr w:type="spellStart"/>
+      <w:r>
+        <w:rPr>
+          <w:rFonts w:ascii="Comic Sans MS" w:hAnsi="Comic Sans MS"/>
+          <w:sz w:val="24"/>
+        </w:rPr>
+        <w:t>JuAune</w:t>
+      </w:r>
+      <w:proofErr w:type="spellEnd"/>
+      <w:r>
+        <w:rPr>
+          <w:rFonts w:ascii="Comic Sans MS" w:hAnsi="Comic Sans MS"/>
+          <w:sz w:val="24"/>
+        </w:rPr>
+        <w:t>)</w:t>
       </w:r>
     </w:p>
     <w:p>
@@ -294,7 +381,23 @@
           <w:rFonts w:ascii="Comic Sans MS" w:hAnsi="Comic Sans MS"/>
           <w:sz w:val="24"/>
         </w:rPr>
-        <w:t xml:space="preserve"> (Huy)</w:t>
+        <w:t xml:space="preserve"> (</w:t>
+      </w:r>
+      <w:proofErr w:type="spellStart"/>
+      <w:r>
+        <w:rPr>
+          <w:rFonts w:ascii="Comic Sans MS" w:hAnsi="Comic Sans MS"/>
+          <w:sz w:val="24"/>
+        </w:rPr>
+        <w:t>Huy</w:t>
+      </w:r>
+      <w:proofErr w:type="spellEnd"/>
+      <w:r>
+        <w:rPr>
+          <w:rFonts w:ascii="Comic Sans MS" w:hAnsi="Comic Sans MS"/>
+          <w:sz w:val="24"/>
+        </w:rPr>
+        <w:t>)</w:t>
       </w:r>
     </w:p>
     <w:p>
@@ -321,7 +424,23 @@
           <w:rFonts w:ascii="Comic Sans MS" w:hAnsi="Comic Sans MS"/>
           <w:sz w:val="24"/>
         </w:rPr>
-        <w:t xml:space="preserve"> (JuAune)</w:t>
+        <w:t xml:space="preserve"> (</w:t>
+      </w:r>
+      <w:proofErr w:type="spellStart"/>
+      <w:r>
+        <w:rPr>
+          <w:rFonts w:ascii="Comic Sans MS" w:hAnsi="Comic Sans MS"/>
+          <w:sz w:val="24"/>
+        </w:rPr>
+        <w:t>JuAune</w:t>
+      </w:r>
+      <w:proofErr w:type="spellEnd"/>
+      <w:r>
+        <w:rPr>
+          <w:rFonts w:ascii="Comic Sans MS" w:hAnsi="Comic Sans MS"/>
+          <w:sz w:val="24"/>
+        </w:rPr>
+        <w:t>)</w:t>
       </w:r>
     </w:p>
     <w:p>
@@ -336,12 +455,21 @@
           <w:sz w:val="24"/>
         </w:rPr>
       </w:pPr>
-      <w:r>
-        <w:rPr>
-          <w:rFonts w:ascii="Comic Sans MS" w:hAnsi="Comic Sans MS"/>
-          <w:sz w:val="24"/>
-        </w:rPr>
-        <w:t>termination condition detection (can any more pieces be placed?)</w:t>
+      <w:proofErr w:type="gramStart"/>
+      <w:r>
+        <w:rPr>
+          <w:rFonts w:ascii="Comic Sans MS" w:hAnsi="Comic Sans MS"/>
+          <w:sz w:val="24"/>
+        </w:rPr>
+        <w:t>termination</w:t>
+      </w:r>
+      <w:proofErr w:type="gramEnd"/>
+      <w:r>
+        <w:rPr>
+          <w:rFonts w:ascii="Comic Sans MS" w:hAnsi="Comic Sans MS"/>
+          <w:sz w:val="24"/>
+        </w:rPr>
+        <w:t xml:space="preserve"> condition detection (can any more pieces be placed?)</w:t>
       </w:r>
     </w:p>
     <w:p>
@@ -368,7 +496,21 @@
           <w:rFonts w:ascii="Comic Sans MS" w:hAnsi="Comic Sans MS"/>
           <w:sz w:val="24"/>
         </w:rPr>
-        <w:t xml:space="preserve"> (JuAune)</w:t>
+        <w:t xml:space="preserve"> (</w:t>
+      </w:r>
+      <w:r>
+        <w:rPr>
+          <w:rFonts w:ascii="Comic Sans MS" w:hAnsi="Comic Sans MS"/>
+          <w:sz w:val="24"/>
+        </w:rPr>
+        <w:t>Josh</w:t>
+      </w:r>
+      <w:r>
+        <w:rPr>
+          <w:rFonts w:ascii="Comic Sans MS" w:hAnsi="Comic Sans MS"/>
+          <w:sz w:val="24"/>
+        </w:rPr>
+        <w:t>)</w:t>
       </w:r>
     </w:p>
     <w:p>
@@ -395,7 +537,21 @@
           <w:rFonts w:ascii="Comic Sans MS" w:hAnsi="Comic Sans MS"/>
           <w:sz w:val="24"/>
         </w:rPr>
-        <w:t xml:space="preserve"> (JuAune)</w:t>
+        <w:t xml:space="preserve"> (</w:t>
+      </w:r>
+      <w:r>
+        <w:rPr>
+          <w:rFonts w:ascii="Comic Sans MS" w:hAnsi="Comic Sans MS"/>
+          <w:sz w:val="24"/>
+        </w:rPr>
+        <w:t>Josh</w:t>
+      </w:r>
+      <w:r>
+        <w:rPr>
+          <w:rFonts w:ascii="Comic Sans MS" w:hAnsi="Comic Sans MS"/>
+          <w:sz w:val="24"/>
+        </w:rPr>
+        <w:t>)</w:t>
       </w:r>
     </w:p>
     <w:p>
@@ -442,7 +598,23 @@
           <w:rFonts w:ascii="Comic Sans MS" w:hAnsi="Comic Sans MS"/>
           <w:sz w:val="24"/>
         </w:rPr>
-        <w:t>(Huy)</w:t>
+        <w:t>(</w:t>
+      </w:r>
+      <w:proofErr w:type="spellStart"/>
+      <w:r>
+        <w:rPr>
+          <w:rFonts w:ascii="Comic Sans MS" w:hAnsi="Comic Sans MS"/>
+          <w:sz w:val="24"/>
+        </w:rPr>
+        <w:t>Huy</w:t>
+      </w:r>
+      <w:proofErr w:type="spellEnd"/>
+      <w:r>
+        <w:rPr>
+          <w:rFonts w:ascii="Comic Sans MS" w:hAnsi="Comic Sans MS"/>
+          <w:sz w:val="24"/>
+        </w:rPr>
+        <w:t>)</w:t>
       </w:r>
     </w:p>
     <w:p>
@@ -484,12 +656,21 @@
           <w:sz w:val="24"/>
         </w:rPr>
       </w:pPr>
-      <w:r>
-        <w:rPr>
-          <w:rFonts w:ascii="Comic Sans MS" w:hAnsi="Comic Sans MS"/>
-          <w:sz w:val="24"/>
-        </w:rPr>
-        <w:t>game result report (win/lose/draw).</w:t>
+      <w:proofErr w:type="gramStart"/>
+      <w:r>
+        <w:rPr>
+          <w:rFonts w:ascii="Comic Sans MS" w:hAnsi="Comic Sans MS"/>
+          <w:sz w:val="24"/>
+        </w:rPr>
+        <w:t>game</w:t>
+      </w:r>
+      <w:proofErr w:type="gramEnd"/>
+      <w:r>
+        <w:rPr>
+          <w:rFonts w:ascii="Comic Sans MS" w:hAnsi="Comic Sans MS"/>
+          <w:sz w:val="24"/>
+        </w:rPr>
+        <w:t xml:space="preserve"> result report (win/lose/draw).</w:t>
       </w:r>
     </w:p>
     <w:p>
@@ -523,8 +704,17 @@
           <w:rFonts w:ascii="Comic Sans MS" w:hAnsi="Comic Sans MS"/>
           <w:sz w:val="24"/>
         </w:rPr>
-        <w:t>+ winner (Juaune</w:t>
-      </w:r>
+        <w:t>+ winner (</w:t>
+      </w:r>
+      <w:proofErr w:type="spellStart"/>
+      <w:r>
+        <w:rPr>
+          <w:rFonts w:ascii="Comic Sans MS" w:hAnsi="Comic Sans MS"/>
+          <w:sz w:val="24"/>
+        </w:rPr>
+        <w:t>Juaune</w:t>
+      </w:r>
+      <w:proofErr w:type="spellEnd"/>
       <w:r>
         <w:rPr>
           <w:rFonts w:ascii="Comic Sans MS" w:hAnsi="Comic Sans MS"/>
@@ -539,6 +729,7 @@
         </w:rPr>
         <w:t xml:space="preserve"> </w:t>
       </w:r>
+      <w:proofErr w:type="spellStart"/>
       <w:r>
         <w:rPr>
           <w:rFonts w:ascii="Comic Sans MS" w:hAnsi="Comic Sans MS"/>
@@ -546,6 +737,7 @@
         </w:rPr>
         <w:t>Huy</w:t>
       </w:r>
+      <w:proofErr w:type="spellEnd"/>
       <w:r>
         <w:rPr>
           <w:rFonts w:ascii="Comic Sans MS" w:hAnsi="Comic Sans MS"/>
@@ -666,8 +858,33 @@
           <w:rFonts w:ascii="Comic Sans MS" w:hAnsi="Comic Sans MS"/>
           <w:sz w:val="24"/>
         </w:rPr>
-        <w:t>Create socket, bind, listen, accept, send/recv</w:t>
-      </w:r>
+        <w:t xml:space="preserve">Create socket, bind, listen, </w:t>
+      </w:r>
+      <w:proofErr w:type="gramStart"/>
+      <w:r>
+        <w:rPr>
+          <w:rFonts w:ascii="Comic Sans MS" w:hAnsi="Comic Sans MS"/>
+          <w:sz w:val="24"/>
+        </w:rPr>
+        <w:t>accept</w:t>
+      </w:r>
+      <w:proofErr w:type="gramEnd"/>
+      <w:r>
+        <w:rPr>
+          <w:rFonts w:ascii="Comic Sans MS" w:hAnsi="Comic Sans MS"/>
+          <w:sz w:val="24"/>
+        </w:rPr>
+        <w:t>, send/</w:t>
+      </w:r>
+      <w:proofErr w:type="spellStart"/>
+      <w:r>
+        <w:rPr>
+          <w:rFonts w:ascii="Comic Sans MS" w:hAnsi="Comic Sans MS"/>
+          <w:sz w:val="24"/>
+        </w:rPr>
+        <w:t>recv</w:t>
+      </w:r>
+      <w:proofErr w:type="spellEnd"/>
       <w:r>
         <w:rPr>
           <w:rFonts w:ascii="Comic Sans MS" w:hAnsi="Comic Sans MS"/>
@@ -695,6 +912,7 @@
           <w:sz w:val="24"/>
         </w:rPr>
       </w:pPr>
+      <w:proofErr w:type="spellStart"/>
       <w:r>
         <w:rPr>
           <w:rFonts w:ascii="Comic Sans MS" w:hAnsi="Comic Sans MS"/>
@@ -707,7 +925,15 @@
           <w:rFonts w:ascii="Comic Sans MS" w:hAnsi="Comic Sans MS"/>
           <w:sz w:val="24"/>
         </w:rPr>
-        <w:t xml:space="preserve">ecv </w:t>
+        <w:t>ecv</w:t>
+      </w:r>
+      <w:proofErr w:type="spellEnd"/>
+      <w:r>
+        <w:rPr>
+          <w:rFonts w:ascii="Comic Sans MS" w:hAnsi="Comic Sans MS"/>
+          <w:sz w:val="24"/>
+        </w:rPr>
+        <w:t xml:space="preserve"> </w:t>
       </w:r>
       <w:r>
         <w:rPr>
@@ -800,6 +1026,35 @@
     <w:p>
       <w:pPr>
         <w:pStyle w:val="NoSpacing"/>
+        <w:numPr>
+          <w:ilvl w:val="1"/>
+          <w:numId w:val="2"/>
+        </w:numPr>
+        <w:rPr>
+          <w:rFonts w:ascii="Comic Sans MS" w:hAnsi="Comic Sans MS"/>
+          <w:sz w:val="24"/>
+        </w:rPr>
+      </w:pPr>
+      <w:r>
+        <w:rPr>
+          <w:rFonts w:ascii="Comic Sans MS" w:hAnsi="Comic Sans MS"/>
+          <w:sz w:val="24"/>
+        </w:rPr>
+        <w:t>Run full game using AI</w:t>
+      </w:r>
+      <w:bookmarkStart w:id="0" w:name="_GoBack"/>
+      <w:bookmarkEnd w:id="0"/>
+      <w:r>
+        <w:rPr>
+          <w:rFonts w:ascii="Comic Sans MS" w:hAnsi="Comic Sans MS"/>
+          <w:sz w:val="24"/>
+        </w:rPr>
+        <w:t xml:space="preserve"> engine and game mechanics</w:t>
+      </w:r>
+    </w:p>
+    <w:p>
+      <w:pPr>
+        <w:pStyle w:val="NoSpacing"/>
         <w:rPr>
           <w:rFonts w:ascii="Comic Sans MS" w:hAnsi="Comic Sans MS"/>
           <w:sz w:val="24"/>
@@ -954,6 +1209,7 @@
           <w:rFonts w:ascii="Comic Sans MS" w:hAnsi="Comic Sans MS"/>
           <w:sz w:val="24"/>
         </w:rPr>
+        <w:lastRenderedPageBreak/>
         <w:t>evaluate moves</w:t>
       </w:r>
     </w:p>
@@ -974,7 +1230,6 @@
           <w:rFonts w:ascii="Comic Sans MS" w:hAnsi="Comic Sans MS"/>
           <w:sz w:val="24"/>
         </w:rPr>
-        <w:lastRenderedPageBreak/>
         <w:t>alpha-beta-pruning</w:t>
       </w:r>
     </w:p>
@@ -995,7 +1250,23 @@
           <w:rFonts w:ascii="Comic Sans MS" w:hAnsi="Comic Sans MS"/>
           <w:sz w:val="24"/>
         </w:rPr>
-        <w:t xml:space="preserve">[optional] more advanced game AI, customize evaluation function. </w:t>
+        <w:t>[</w:t>
+      </w:r>
+      <w:proofErr w:type="gramStart"/>
+      <w:r>
+        <w:rPr>
+          <w:rFonts w:ascii="Comic Sans MS" w:hAnsi="Comic Sans MS"/>
+          <w:sz w:val="24"/>
+        </w:rPr>
+        <w:t>optional</w:t>
+      </w:r>
+      <w:proofErr w:type="gramEnd"/>
+      <w:r>
+        <w:rPr>
+          <w:rFonts w:ascii="Comic Sans MS" w:hAnsi="Comic Sans MS"/>
+          <w:sz w:val="24"/>
+        </w:rPr>
+        <w:t xml:space="preserve">] more advanced game AI, customize evaluation function. </w:t>
       </w:r>
     </w:p>
     <w:p>
@@ -1233,8 +1504,6 @@
         </w:rPr>
         <w:t>and more to be added</w:t>
       </w:r>
-      <w:bookmarkStart w:id="0" w:name="_GoBack"/>
-      <w:bookmarkEnd w:id="0"/>
     </w:p>
     <w:p>
       <w:pPr>

</xml_diff>

<commit_message>
Updated Backlog, burndown chart, development log.
development log need to be updated for Juaune's completed task.
</commit_message>
<xml_diff>
--- a/backlog.docx
+++ b/backlog.docx
@@ -42,14 +42,7 @@
           <w:rFonts w:ascii="Comic Sans MS" w:hAnsi="Comic Sans MS"/>
           <w:sz w:val="24"/>
         </w:rPr>
-        <w:t>1. Game mechanics</w:t>
-      </w:r>
-      <w:r>
-        <w:rPr>
-          <w:rFonts w:ascii="Comic Sans MS" w:hAnsi="Comic Sans MS"/>
-          <w:sz w:val="24"/>
-        </w:rPr>
-        <w:t xml:space="preserve"> (20 working unit)</w:t>
+        <w:t>1. Game mechanics (20 working unit)</w:t>
       </w:r>
     </w:p>
     <w:p>
@@ -97,35 +90,7 @@
           <w:sz w:val="24"/>
         </w:rPr>
         <w:tab/>
-        <w:t>board[</w:t>
-      </w:r>
-      <w:r>
-        <w:rPr>
-          <w:rFonts w:ascii="Comic Sans MS" w:hAnsi="Comic Sans MS"/>
-          <w:sz w:val="24"/>
-        </w:rPr>
-        <w:t>8</w:t>
-      </w:r>
-      <w:r>
-        <w:rPr>
-          <w:rFonts w:ascii="Comic Sans MS" w:hAnsi="Comic Sans MS"/>
-          <w:sz w:val="24"/>
-        </w:rPr>
-        <w:t>][</w:t>
-      </w:r>
-      <w:r>
-        <w:rPr>
-          <w:rFonts w:ascii="Comic Sans MS" w:hAnsi="Comic Sans MS"/>
-          <w:sz w:val="24"/>
-        </w:rPr>
-        <w:t>8</w:t>
-      </w:r>
-      <w:r>
-        <w:rPr>
-          <w:rFonts w:ascii="Comic Sans MS" w:hAnsi="Comic Sans MS"/>
-          <w:sz w:val="24"/>
-        </w:rPr>
-        <w:t>]</w:t>
+        <w:t>board[8][8]</w:t>
       </w:r>
       <w:r>
         <w:rPr>
@@ -133,23 +98,7 @@
           <w:sz w:val="24"/>
         </w:rPr>
         <w:tab/>
-        <w:t>(</w:t>
-      </w:r>
-      <w:proofErr w:type="spellStart"/>
-      <w:r>
-        <w:rPr>
-          <w:rFonts w:ascii="Comic Sans MS" w:hAnsi="Comic Sans MS"/>
-          <w:sz w:val="24"/>
-        </w:rPr>
-        <w:t>Huy</w:t>
-      </w:r>
-      <w:proofErr w:type="spellEnd"/>
-      <w:r>
-        <w:rPr>
-          <w:rFonts w:ascii="Comic Sans MS" w:hAnsi="Comic Sans MS"/>
-          <w:sz w:val="24"/>
-        </w:rPr>
-        <w:t>)</w:t>
+        <w:t>(Huy)</w:t>
       </w:r>
     </w:p>
     <w:p>
@@ -169,30 +118,7 @@
           <w:rFonts w:ascii="Comic Sans MS" w:hAnsi="Comic Sans MS"/>
           <w:sz w:val="24"/>
         </w:rPr>
-        <w:t>Board setup</w:t>
-      </w:r>
-      <w:r>
-        <w:rPr>
-          <w:rFonts w:ascii="Comic Sans MS" w:hAnsi="Comic Sans MS"/>
-          <w:sz w:val="24"/>
-        </w:rPr>
-        <w:t xml:space="preserve"> (</w:t>
-      </w:r>
-      <w:proofErr w:type="spellStart"/>
-      <w:r>
-        <w:rPr>
-          <w:rFonts w:ascii="Comic Sans MS" w:hAnsi="Comic Sans MS"/>
-          <w:sz w:val="24"/>
-        </w:rPr>
-        <w:t>Huy</w:t>
-      </w:r>
-      <w:proofErr w:type="spellEnd"/>
-      <w:r>
-        <w:rPr>
-          <w:rFonts w:ascii="Comic Sans MS" w:hAnsi="Comic Sans MS"/>
-          <w:sz w:val="24"/>
-        </w:rPr>
-        <w:t>)</w:t>
+        <w:t>Board setup (Huy)</w:t>
       </w:r>
     </w:p>
     <w:p>
@@ -212,30 +138,7 @@
           <w:rFonts w:ascii="Comic Sans MS" w:hAnsi="Comic Sans MS"/>
           <w:sz w:val="24"/>
         </w:rPr>
-        <w:t>Display (</w:t>
-      </w:r>
-      <w:proofErr w:type="spellStart"/>
-      <w:r>
-        <w:rPr>
-          <w:rFonts w:ascii="Comic Sans MS" w:hAnsi="Comic Sans MS"/>
-          <w:sz w:val="24"/>
-        </w:rPr>
-        <w:t>Huy</w:t>
-      </w:r>
-      <w:proofErr w:type="spellEnd"/>
-      <w:r>
-        <w:rPr>
-          <w:rFonts w:ascii="Comic Sans MS" w:hAnsi="Comic Sans MS"/>
-          <w:sz w:val="24"/>
-        </w:rPr>
-        <w:t xml:space="preserve"> + Josh</w:t>
-      </w:r>
-      <w:r>
-        <w:rPr>
-          <w:rFonts w:ascii="Comic Sans MS" w:hAnsi="Comic Sans MS"/>
-          <w:sz w:val="24"/>
-        </w:rPr>
-        <w:t>)</w:t>
+        <w:t>Display (Huy + Josh)</w:t>
       </w:r>
     </w:p>
     <w:p>
@@ -255,23 +158,7 @@
           <w:rFonts w:ascii="Comic Sans MS" w:hAnsi="Comic Sans MS"/>
           <w:sz w:val="24"/>
         </w:rPr>
-        <w:t>Move (</w:t>
-      </w:r>
-      <w:proofErr w:type="spellStart"/>
-      <w:r>
-        <w:rPr>
-          <w:rFonts w:ascii="Comic Sans MS" w:hAnsi="Comic Sans MS"/>
-          <w:sz w:val="24"/>
-        </w:rPr>
-        <w:t>Huy</w:t>
-      </w:r>
-      <w:proofErr w:type="spellEnd"/>
-      <w:r>
-        <w:rPr>
-          <w:rFonts w:ascii="Comic Sans MS" w:hAnsi="Comic Sans MS"/>
-          <w:sz w:val="24"/>
-        </w:rPr>
-        <w:t>)</w:t>
+        <w:t>Move (Huy)</w:t>
       </w:r>
     </w:p>
     <w:p>
@@ -301,30 +188,7 @@
           <w:rFonts w:ascii="Comic Sans MS" w:hAnsi="Comic Sans MS"/>
           <w:sz w:val="24"/>
         </w:rPr>
-        <w:t>Check if a move is valid</w:t>
-      </w:r>
-      <w:r>
-        <w:rPr>
-          <w:rFonts w:ascii="Comic Sans MS" w:hAnsi="Comic Sans MS"/>
-          <w:sz w:val="24"/>
-        </w:rPr>
-        <w:t xml:space="preserve"> (</w:t>
-      </w:r>
-      <w:proofErr w:type="spellStart"/>
-      <w:r>
-        <w:rPr>
-          <w:rFonts w:ascii="Comic Sans MS" w:hAnsi="Comic Sans MS"/>
-          <w:sz w:val="24"/>
-        </w:rPr>
-        <w:t>JuAune</w:t>
-      </w:r>
-      <w:proofErr w:type="spellEnd"/>
-      <w:r>
-        <w:rPr>
-          <w:rFonts w:ascii="Comic Sans MS" w:hAnsi="Comic Sans MS"/>
-          <w:sz w:val="24"/>
-        </w:rPr>
-        <w:t>)</w:t>
+        <w:t>Check if a move is valid (JuAune)</w:t>
       </w:r>
     </w:p>
     <w:p>
@@ -374,30 +238,7 @@
           <w:rFonts w:ascii="Comic Sans MS" w:hAnsi="Comic Sans MS"/>
           <w:sz w:val="24"/>
         </w:rPr>
-        <w:t>update the board (flip tiles color)</w:t>
-      </w:r>
-      <w:r>
-        <w:rPr>
-          <w:rFonts w:ascii="Comic Sans MS" w:hAnsi="Comic Sans MS"/>
-          <w:sz w:val="24"/>
-        </w:rPr>
-        <w:t xml:space="preserve"> (</w:t>
-      </w:r>
-      <w:proofErr w:type="spellStart"/>
-      <w:r>
-        <w:rPr>
-          <w:rFonts w:ascii="Comic Sans MS" w:hAnsi="Comic Sans MS"/>
-          <w:sz w:val="24"/>
-        </w:rPr>
-        <w:t>Huy</w:t>
-      </w:r>
-      <w:proofErr w:type="spellEnd"/>
-      <w:r>
-        <w:rPr>
-          <w:rFonts w:ascii="Comic Sans MS" w:hAnsi="Comic Sans MS"/>
-          <w:sz w:val="24"/>
-        </w:rPr>
-        <w:t>)</w:t>
+        <w:t>update the board (flip tiles color) (Huy)</w:t>
       </w:r>
     </w:p>
     <w:p>
@@ -417,30 +258,7 @@
           <w:rFonts w:ascii="Comic Sans MS" w:hAnsi="Comic Sans MS"/>
           <w:sz w:val="24"/>
         </w:rPr>
-        <w:t>show next possible moves</w:t>
-      </w:r>
-      <w:r>
-        <w:rPr>
-          <w:rFonts w:ascii="Comic Sans MS" w:hAnsi="Comic Sans MS"/>
-          <w:sz w:val="24"/>
-        </w:rPr>
-        <w:t xml:space="preserve"> (</w:t>
-      </w:r>
-      <w:proofErr w:type="spellStart"/>
-      <w:r>
-        <w:rPr>
-          <w:rFonts w:ascii="Comic Sans MS" w:hAnsi="Comic Sans MS"/>
-          <w:sz w:val="24"/>
-        </w:rPr>
-        <w:t>JuAune</w:t>
-      </w:r>
-      <w:proofErr w:type="spellEnd"/>
-      <w:r>
-        <w:rPr>
-          <w:rFonts w:ascii="Comic Sans MS" w:hAnsi="Comic Sans MS"/>
-          <w:sz w:val="24"/>
-        </w:rPr>
-        <w:t>)</w:t>
+        <w:t>show next possible moves (JuAune)</w:t>
       </w:r>
     </w:p>
     <w:p>
@@ -455,21 +273,12 @@
           <w:sz w:val="24"/>
         </w:rPr>
       </w:pPr>
-      <w:proofErr w:type="gramStart"/>
-      <w:r>
-        <w:rPr>
-          <w:rFonts w:ascii="Comic Sans MS" w:hAnsi="Comic Sans MS"/>
-          <w:sz w:val="24"/>
-        </w:rPr>
-        <w:t>termination</w:t>
-      </w:r>
-      <w:proofErr w:type="gramEnd"/>
-      <w:r>
-        <w:rPr>
-          <w:rFonts w:ascii="Comic Sans MS" w:hAnsi="Comic Sans MS"/>
-          <w:sz w:val="24"/>
-        </w:rPr>
-        <w:t xml:space="preserve"> condition detection (can any more pieces be placed?)</w:t>
+      <w:r>
+        <w:rPr>
+          <w:rFonts w:ascii="Comic Sans MS" w:hAnsi="Comic Sans MS"/>
+          <w:sz w:val="24"/>
+        </w:rPr>
+        <w:t>termination condition detection (can any more pieces be placed?)</w:t>
       </w:r>
     </w:p>
     <w:p>
@@ -489,28 +298,7 @@
           <w:rFonts w:ascii="Comic Sans MS" w:hAnsi="Comic Sans MS"/>
           <w:sz w:val="24"/>
         </w:rPr>
-        <w:t>No possible move -&gt; skip turn</w:t>
-      </w:r>
-      <w:r>
-        <w:rPr>
-          <w:rFonts w:ascii="Comic Sans MS" w:hAnsi="Comic Sans MS"/>
-          <w:sz w:val="24"/>
-        </w:rPr>
-        <w:t xml:space="preserve"> (</w:t>
-      </w:r>
-      <w:r>
-        <w:rPr>
-          <w:rFonts w:ascii="Comic Sans MS" w:hAnsi="Comic Sans MS"/>
-          <w:sz w:val="24"/>
-        </w:rPr>
-        <w:t>Josh</w:t>
-      </w:r>
-      <w:r>
-        <w:rPr>
-          <w:rFonts w:ascii="Comic Sans MS" w:hAnsi="Comic Sans MS"/>
-          <w:sz w:val="24"/>
-        </w:rPr>
-        <w:t>)</w:t>
+        <w:t>No possible move -&gt; skip turn (Josh)</w:t>
       </w:r>
     </w:p>
     <w:p>
@@ -530,28 +318,7 @@
           <w:rFonts w:ascii="Comic Sans MS" w:hAnsi="Comic Sans MS"/>
           <w:sz w:val="24"/>
         </w:rPr>
-        <w:t>Board is full -&gt; end game</w:t>
-      </w:r>
-      <w:r>
-        <w:rPr>
-          <w:rFonts w:ascii="Comic Sans MS" w:hAnsi="Comic Sans MS"/>
-          <w:sz w:val="24"/>
-        </w:rPr>
-        <w:t xml:space="preserve"> (</w:t>
-      </w:r>
-      <w:r>
-        <w:rPr>
-          <w:rFonts w:ascii="Comic Sans MS" w:hAnsi="Comic Sans MS"/>
-          <w:sz w:val="24"/>
-        </w:rPr>
-        <w:t>Josh</w:t>
-      </w:r>
-      <w:r>
-        <w:rPr>
-          <w:rFonts w:ascii="Comic Sans MS" w:hAnsi="Comic Sans MS"/>
-          <w:sz w:val="24"/>
-        </w:rPr>
-        <w:t>)</w:t>
+        <w:t>Board is full -&gt; end game (Josh)</w:t>
       </w:r>
     </w:p>
     <w:p>
@@ -591,30 +358,7 @@
           <w:rFonts w:ascii="Comic Sans MS" w:hAnsi="Comic Sans MS"/>
           <w:sz w:val="24"/>
         </w:rPr>
-        <w:t xml:space="preserve">undo stack </w:t>
-      </w:r>
-      <w:r>
-        <w:rPr>
-          <w:rFonts w:ascii="Comic Sans MS" w:hAnsi="Comic Sans MS"/>
-          <w:sz w:val="24"/>
-        </w:rPr>
-        <w:t>(</w:t>
-      </w:r>
-      <w:proofErr w:type="spellStart"/>
-      <w:r>
-        <w:rPr>
-          <w:rFonts w:ascii="Comic Sans MS" w:hAnsi="Comic Sans MS"/>
-          <w:sz w:val="24"/>
-        </w:rPr>
-        <w:t>Huy</w:t>
-      </w:r>
-      <w:proofErr w:type="spellEnd"/>
-      <w:r>
-        <w:rPr>
-          <w:rFonts w:ascii="Comic Sans MS" w:hAnsi="Comic Sans MS"/>
-          <w:sz w:val="24"/>
-        </w:rPr>
-        <w:t>)</w:t>
+        <w:t>undo stack (Huy)</w:t>
       </w:r>
     </w:p>
     <w:p>
@@ -634,14 +378,7 @@
           <w:rFonts w:ascii="Comic Sans MS" w:hAnsi="Comic Sans MS"/>
           <w:sz w:val="24"/>
         </w:rPr>
-        <w:t xml:space="preserve">redo stack </w:t>
-      </w:r>
-      <w:r>
-        <w:rPr>
-          <w:rFonts w:ascii="Comic Sans MS" w:hAnsi="Comic Sans MS"/>
-          <w:sz w:val="24"/>
-        </w:rPr>
-        <w:t xml:space="preserve">(optional) </w:t>
+        <w:t xml:space="preserve">redo stack (optional) </w:t>
       </w:r>
     </w:p>
     <w:p>
@@ -656,21 +393,12 @@
           <w:sz w:val="24"/>
         </w:rPr>
       </w:pPr>
-      <w:proofErr w:type="gramStart"/>
-      <w:r>
-        <w:rPr>
-          <w:rFonts w:ascii="Comic Sans MS" w:hAnsi="Comic Sans MS"/>
-          <w:sz w:val="24"/>
-        </w:rPr>
-        <w:t>game</w:t>
-      </w:r>
-      <w:proofErr w:type="gramEnd"/>
-      <w:r>
-        <w:rPr>
-          <w:rFonts w:ascii="Comic Sans MS" w:hAnsi="Comic Sans MS"/>
-          <w:sz w:val="24"/>
-        </w:rPr>
-        <w:t xml:space="preserve"> result report (win/lose/draw).</w:t>
+      <w:r>
+        <w:rPr>
+          <w:rFonts w:ascii="Comic Sans MS" w:hAnsi="Comic Sans MS"/>
+          <w:sz w:val="24"/>
+        </w:rPr>
+        <w:t>game result report (win/lose/draw).</w:t>
       </w:r>
     </w:p>
     <w:p>
@@ -690,60 +418,7 @@
           <w:rFonts w:ascii="Comic Sans MS" w:hAnsi="Comic Sans MS"/>
           <w:sz w:val="24"/>
         </w:rPr>
-        <w:t>count tiles</w:t>
-      </w:r>
-      <w:r>
-        <w:rPr>
-          <w:rFonts w:ascii="Comic Sans MS" w:hAnsi="Comic Sans MS"/>
-          <w:sz w:val="24"/>
-        </w:rPr>
-        <w:t xml:space="preserve"> </w:t>
-      </w:r>
-      <w:r>
-        <w:rPr>
-          <w:rFonts w:ascii="Comic Sans MS" w:hAnsi="Comic Sans MS"/>
-          <w:sz w:val="24"/>
-        </w:rPr>
-        <w:t>+ winner (</w:t>
-      </w:r>
-      <w:proofErr w:type="spellStart"/>
-      <w:r>
-        <w:rPr>
-          <w:rFonts w:ascii="Comic Sans MS" w:hAnsi="Comic Sans MS"/>
-          <w:sz w:val="24"/>
-        </w:rPr>
-        <w:t>Juaune</w:t>
-      </w:r>
-      <w:proofErr w:type="spellEnd"/>
-      <w:r>
-        <w:rPr>
-          <w:rFonts w:ascii="Comic Sans MS" w:hAnsi="Comic Sans MS"/>
-          <w:sz w:val="24"/>
-        </w:rPr>
-        <w:t xml:space="preserve"> +</w:t>
-      </w:r>
-      <w:r>
-        <w:rPr>
-          <w:rFonts w:ascii="Comic Sans MS" w:hAnsi="Comic Sans MS"/>
-          <w:sz w:val="24"/>
-        </w:rPr>
-        <w:t xml:space="preserve"> </w:t>
-      </w:r>
-      <w:proofErr w:type="spellStart"/>
-      <w:r>
-        <w:rPr>
-          <w:rFonts w:ascii="Comic Sans MS" w:hAnsi="Comic Sans MS"/>
-          <w:sz w:val="24"/>
-        </w:rPr>
-        <w:t>Huy</w:t>
-      </w:r>
-      <w:proofErr w:type="spellEnd"/>
-      <w:r>
-        <w:rPr>
-          <w:rFonts w:ascii="Comic Sans MS" w:hAnsi="Comic Sans MS"/>
-          <w:sz w:val="24"/>
-        </w:rPr>
-        <w:t>)</w:t>
+        <w:t>count tiles + winner (Juaune + Huy)</w:t>
       </w:r>
     </w:p>
     <w:p>
@@ -769,35 +444,7 @@
           <w:rFonts w:ascii="Comic Sans MS" w:hAnsi="Comic Sans MS"/>
           <w:sz w:val="24"/>
         </w:rPr>
-        <w:t>2. Game Server</w:t>
-      </w:r>
-      <w:r>
-        <w:rPr>
-          <w:rFonts w:ascii="Comic Sans MS" w:hAnsi="Comic Sans MS"/>
-          <w:sz w:val="24"/>
-        </w:rPr>
-        <w:t xml:space="preserve"> (</w:t>
-      </w:r>
-      <w:r>
-        <w:rPr>
-          <w:rFonts w:ascii="Comic Sans MS" w:hAnsi="Comic Sans MS"/>
-          <w:sz w:val="24"/>
-        </w:rPr>
-        <w:t>10</w:t>
-      </w:r>
-      <w:r>
-        <w:rPr>
-          <w:rFonts w:ascii="Comic Sans MS" w:hAnsi="Comic Sans MS"/>
-          <w:sz w:val="24"/>
-        </w:rPr>
-        <w:t xml:space="preserve"> working unit)</w:t>
-      </w:r>
-      <w:r>
-        <w:rPr>
-          <w:rFonts w:ascii="Comic Sans MS" w:hAnsi="Comic Sans MS"/>
-          <w:sz w:val="24"/>
-        </w:rPr>
-        <w:t xml:space="preserve"> (Josh)</w:t>
+        <w:t>2. Game Server (10 working unit) (Josh)</w:t>
       </w:r>
     </w:p>
     <w:p>
@@ -858,46 +505,7 @@
           <w:rFonts w:ascii="Comic Sans MS" w:hAnsi="Comic Sans MS"/>
           <w:sz w:val="24"/>
         </w:rPr>
-        <w:t xml:space="preserve">Create socket, bind, listen, </w:t>
-      </w:r>
-      <w:proofErr w:type="gramStart"/>
-      <w:r>
-        <w:rPr>
-          <w:rFonts w:ascii="Comic Sans MS" w:hAnsi="Comic Sans MS"/>
-          <w:sz w:val="24"/>
-        </w:rPr>
-        <w:t>accept</w:t>
-      </w:r>
-      <w:proofErr w:type="gramEnd"/>
-      <w:r>
-        <w:rPr>
-          <w:rFonts w:ascii="Comic Sans MS" w:hAnsi="Comic Sans MS"/>
-          <w:sz w:val="24"/>
-        </w:rPr>
-        <w:t>, send/</w:t>
-      </w:r>
-      <w:proofErr w:type="spellStart"/>
-      <w:r>
-        <w:rPr>
-          <w:rFonts w:ascii="Comic Sans MS" w:hAnsi="Comic Sans MS"/>
-          <w:sz w:val="24"/>
-        </w:rPr>
-        <w:t>recv</w:t>
-      </w:r>
-      <w:proofErr w:type="spellEnd"/>
-      <w:r>
-        <w:rPr>
-          <w:rFonts w:ascii="Comic Sans MS" w:hAnsi="Comic Sans MS"/>
-          <w:sz w:val="24"/>
-        </w:rPr>
-        <w:t xml:space="preserve"> messages</w:t>
-      </w:r>
-      <w:r>
-        <w:rPr>
-          <w:rFonts w:ascii="Comic Sans MS" w:hAnsi="Comic Sans MS"/>
-          <w:sz w:val="24"/>
-        </w:rPr>
-        <w:t>.</w:t>
+        <w:t>Create socket, bind, listen, accept, send/recv messages.</w:t>
       </w:r>
     </w:p>
     <w:p>
@@ -912,7 +520,6 @@
           <w:sz w:val="24"/>
         </w:rPr>
       </w:pPr>
-      <w:proofErr w:type="spellStart"/>
       <w:r>
         <w:rPr>
           <w:rFonts w:ascii="Comic Sans MS" w:hAnsi="Comic Sans MS"/>
@@ -925,15 +532,7 @@
           <w:rFonts w:ascii="Comic Sans MS" w:hAnsi="Comic Sans MS"/>
           <w:sz w:val="24"/>
         </w:rPr>
-        <w:t>ecv</w:t>
-      </w:r>
-      <w:proofErr w:type="spellEnd"/>
-      <w:r>
-        <w:rPr>
-          <w:rFonts w:ascii="Comic Sans MS" w:hAnsi="Comic Sans MS"/>
-          <w:sz w:val="24"/>
-        </w:rPr>
-        <w:t xml:space="preserve"> </w:t>
+        <w:t xml:space="preserve">ecv </w:t>
       </w:r>
       <w:r>
         <w:rPr>
@@ -1040,7 +639,174 @@
           <w:rFonts w:ascii="Comic Sans MS" w:hAnsi="Comic Sans MS"/>
           <w:sz w:val="24"/>
         </w:rPr>
-        <w:t>Run full game using AI</w:t>
+        <w:t>Run full game using AI engine and game mechanics</w:t>
+      </w:r>
+    </w:p>
+    <w:p>
+      <w:pPr>
+        <w:pStyle w:val="NoSpacing"/>
+        <w:rPr>
+          <w:rFonts w:ascii="Comic Sans MS" w:hAnsi="Comic Sans MS"/>
+          <w:sz w:val="24"/>
+        </w:rPr>
+      </w:pPr>
+    </w:p>
+    <w:p>
+      <w:pPr>
+        <w:pStyle w:val="NoSpacing"/>
+        <w:rPr>
+          <w:rFonts w:ascii="Comic Sans MS" w:hAnsi="Comic Sans MS"/>
+          <w:sz w:val="24"/>
+        </w:rPr>
+      </w:pPr>
+      <w:r>
+        <w:rPr>
+          <w:rFonts w:ascii="Comic Sans MS" w:hAnsi="Comic Sans MS"/>
+          <w:sz w:val="24"/>
+        </w:rPr>
+        <w:t>3. Game AI (30 working unit)</w:t>
+      </w:r>
+    </w:p>
+    <w:p>
+      <w:pPr>
+        <w:pStyle w:val="NoSpacing"/>
+        <w:numPr>
+          <w:ilvl w:val="0"/>
+          <w:numId w:val="3"/>
+        </w:numPr>
+        <w:rPr>
+          <w:rFonts w:ascii="Comic Sans MS" w:hAnsi="Comic Sans MS"/>
+          <w:sz w:val="24"/>
+        </w:rPr>
+      </w:pPr>
+      <w:r>
+        <w:rPr>
+          <w:rFonts w:ascii="Comic Sans MS" w:hAnsi="Comic Sans MS"/>
+          <w:sz w:val="24"/>
+        </w:rPr>
+        <w:t>random player</w:t>
+      </w:r>
+    </w:p>
+    <w:p>
+      <w:pPr>
+        <w:pStyle w:val="NoSpacing"/>
+        <w:numPr>
+          <w:ilvl w:val="1"/>
+          <w:numId w:val="3"/>
+        </w:numPr>
+        <w:rPr>
+          <w:rFonts w:ascii="Comic Sans MS" w:hAnsi="Comic Sans MS"/>
+          <w:sz w:val="24"/>
+        </w:rPr>
+      </w:pPr>
+      <w:r>
+        <w:rPr>
+          <w:rFonts w:ascii="Comic Sans MS" w:hAnsi="Comic Sans MS"/>
+          <w:sz w:val="24"/>
+        </w:rPr>
+        <w:t>pick a random move from available  moves (Josh)</w:t>
+      </w:r>
+    </w:p>
+    <w:p>
+      <w:pPr>
+        <w:pStyle w:val="NoSpacing"/>
+        <w:numPr>
+          <w:ilvl w:val="0"/>
+          <w:numId w:val="3"/>
+        </w:numPr>
+        <w:rPr>
+          <w:rFonts w:ascii="Comic Sans MS" w:hAnsi="Comic Sans MS"/>
+          <w:sz w:val="24"/>
+        </w:rPr>
+      </w:pPr>
+      <w:r>
+        <w:rPr>
+          <w:rFonts w:ascii="Comic Sans MS" w:hAnsi="Comic Sans MS"/>
+          <w:sz w:val="24"/>
+        </w:rPr>
+        <w:t>min-max with limited depth</w:t>
+      </w:r>
+    </w:p>
+    <w:p>
+      <w:pPr>
+        <w:pStyle w:val="NoSpacing"/>
+        <w:numPr>
+          <w:ilvl w:val="1"/>
+          <w:numId w:val="3"/>
+        </w:numPr>
+        <w:rPr>
+          <w:rFonts w:ascii="Comic Sans MS" w:hAnsi="Comic Sans MS"/>
+          <w:sz w:val="24"/>
+        </w:rPr>
+      </w:pPr>
+      <w:r>
+        <w:rPr>
+          <w:rFonts w:ascii="Comic Sans MS" w:hAnsi="Comic Sans MS"/>
+          <w:sz w:val="24"/>
+        </w:rPr>
+        <w:t>Min-max Algorithm (Huy)</w:t>
+      </w:r>
+    </w:p>
+    <w:p>
+      <w:pPr>
+        <w:pStyle w:val="NoSpacing"/>
+        <w:numPr>
+          <w:ilvl w:val="1"/>
+          <w:numId w:val="3"/>
+        </w:numPr>
+        <w:rPr>
+          <w:rFonts w:ascii="Comic Sans MS" w:hAnsi="Comic Sans MS"/>
+          <w:sz w:val="24"/>
+        </w:rPr>
+      </w:pPr>
+      <w:r>
+        <w:rPr>
+          <w:rFonts w:ascii="Comic Sans MS" w:hAnsi="Comic Sans MS"/>
+          <w:sz w:val="24"/>
+        </w:rPr>
+        <w:lastRenderedPageBreak/>
+        <w:t xml:space="preserve">evaluate moves. ( Huy) </w:t>
+      </w:r>
+      <w:r>
+        <w:rPr>
+          <w:rFonts w:ascii="Comic Sans MS" w:hAnsi="Comic Sans MS"/>
+          <w:sz w:val="24"/>
+        </w:rPr>
+        <w:t>+ _</w:t>
+      </w:r>
+    </w:p>
+    <w:p>
+      <w:pPr>
+        <w:pStyle w:val="NoSpacing"/>
+        <w:numPr>
+          <w:ilvl w:val="1"/>
+          <w:numId w:val="3"/>
+        </w:numPr>
+        <w:rPr>
+          <w:rFonts w:ascii="Comic Sans MS" w:hAnsi="Comic Sans MS"/>
+          <w:sz w:val="24"/>
+        </w:rPr>
+      </w:pPr>
+      <w:r>
+        <w:rPr>
+          <w:rFonts w:ascii="Comic Sans MS" w:hAnsi="Comic Sans MS"/>
+          <w:sz w:val="24"/>
+        </w:rPr>
+        <w:t>Integrate AI to server code. (Josh</w:t>
+      </w:r>
+      <w:r>
+        <w:rPr>
+          <w:rFonts w:ascii="Comic Sans MS" w:hAnsi="Comic Sans MS"/>
+          <w:sz w:val="24"/>
+        </w:rPr>
+        <w:t xml:space="preserve"> </w:t>
+      </w:r>
+      <w:r>
+        <w:rPr>
+          <w:rFonts w:ascii="Comic Sans MS" w:hAnsi="Comic Sans MS"/>
+          <w:sz w:val="24"/>
+        </w:rPr>
+        <w:t>&amp; Juaune</w:t>
       </w:r>
       <w:bookmarkStart w:id="0" w:name="_GoBack"/>
       <w:bookmarkEnd w:id="0"/>
@@ -1049,54 +815,18 @@
           <w:rFonts w:ascii="Comic Sans MS" w:hAnsi="Comic Sans MS"/>
           <w:sz w:val="24"/>
         </w:rPr>
-        <w:t xml:space="preserve"> engine and game mechanics</w:t>
-      </w:r>
-    </w:p>
-    <w:p>
-      <w:pPr>
-        <w:pStyle w:val="NoSpacing"/>
-        <w:rPr>
-          <w:rFonts w:ascii="Comic Sans MS" w:hAnsi="Comic Sans MS"/>
-          <w:sz w:val="24"/>
-        </w:rPr>
-      </w:pPr>
-    </w:p>
-    <w:p>
-      <w:pPr>
-        <w:pStyle w:val="NoSpacing"/>
-        <w:rPr>
-          <w:rFonts w:ascii="Comic Sans MS" w:hAnsi="Comic Sans MS"/>
-          <w:sz w:val="24"/>
-        </w:rPr>
-      </w:pPr>
-      <w:r>
-        <w:rPr>
-          <w:rFonts w:ascii="Comic Sans MS" w:hAnsi="Comic Sans MS"/>
-          <w:sz w:val="24"/>
-        </w:rPr>
-        <w:t>3. Game AI</w:t>
-      </w:r>
-      <w:r>
-        <w:rPr>
-          <w:rFonts w:ascii="Comic Sans MS" w:hAnsi="Comic Sans MS"/>
-          <w:sz w:val="24"/>
-        </w:rPr>
-        <w:t xml:space="preserve"> (</w:t>
-      </w:r>
-      <w:r>
-        <w:rPr>
-          <w:rFonts w:ascii="Comic Sans MS" w:hAnsi="Comic Sans MS"/>
-          <w:sz w:val="24"/>
-        </w:rPr>
-        <w:t>3</w:t>
-      </w:r>
-      <w:r>
-        <w:rPr>
-          <w:rFonts w:ascii="Comic Sans MS" w:hAnsi="Comic Sans MS"/>
-          <w:sz w:val="24"/>
-        </w:rPr>
-        <w:t>0 working unit)</w:t>
-      </w:r>
+        <w:t>)</w:t>
+      </w:r>
+    </w:p>
+    <w:p>
+      <w:pPr>
+        <w:pStyle w:val="NoSpacing"/>
+        <w:ind w:left="1080"/>
+        <w:rPr>
+          <w:rFonts w:ascii="Comic Sans MS" w:hAnsi="Comic Sans MS"/>
+          <w:sz w:val="24"/>
+        </w:rPr>
+      </w:pPr>
     </w:p>
     <w:p>
       <w:pPr>
@@ -1115,34 +845,7 @@
           <w:rFonts w:ascii="Comic Sans MS" w:hAnsi="Comic Sans MS"/>
           <w:sz w:val="24"/>
         </w:rPr>
-        <w:t>random player</w:t>
-      </w:r>
-    </w:p>
-    <w:p>
-      <w:pPr>
-        <w:pStyle w:val="NoSpacing"/>
-        <w:numPr>
-          <w:ilvl w:val="1"/>
-          <w:numId w:val="3"/>
-        </w:numPr>
-        <w:rPr>
-          <w:rFonts w:ascii="Comic Sans MS" w:hAnsi="Comic Sans MS"/>
-          <w:sz w:val="24"/>
-        </w:rPr>
-      </w:pPr>
-      <w:r>
-        <w:rPr>
-          <w:rFonts w:ascii="Comic Sans MS" w:hAnsi="Comic Sans MS"/>
-          <w:sz w:val="24"/>
-        </w:rPr>
-        <w:t>pick a random move from available  moves</w:t>
-      </w:r>
-      <w:r>
-        <w:rPr>
-          <w:rFonts w:ascii="Comic Sans MS" w:hAnsi="Comic Sans MS"/>
-          <w:sz w:val="24"/>
-        </w:rPr>
-        <w:t xml:space="preserve"> (Josh)</w:t>
+        <w:t>alpha-beta-pruning (optional)</w:t>
       </w:r>
     </w:p>
     <w:p>
@@ -1162,111 +865,7 @@
           <w:rFonts w:ascii="Comic Sans MS" w:hAnsi="Comic Sans MS"/>
           <w:sz w:val="24"/>
         </w:rPr>
-        <w:t>min-max with limited depth</w:t>
-      </w:r>
-    </w:p>
-    <w:p>
-      <w:pPr>
-        <w:pStyle w:val="NoSpacing"/>
-        <w:numPr>
-          <w:ilvl w:val="1"/>
-          <w:numId w:val="3"/>
-        </w:numPr>
-        <w:rPr>
-          <w:rFonts w:ascii="Comic Sans MS" w:hAnsi="Comic Sans MS"/>
-          <w:sz w:val="24"/>
-        </w:rPr>
-      </w:pPr>
-      <w:r>
-        <w:rPr>
-          <w:rFonts w:ascii="Comic Sans MS" w:hAnsi="Comic Sans MS"/>
-          <w:sz w:val="24"/>
-        </w:rPr>
-        <w:t xml:space="preserve">set </w:t>
-      </w:r>
-      <w:r>
-        <w:rPr>
-          <w:rFonts w:ascii="Comic Sans MS" w:hAnsi="Comic Sans MS"/>
-          <w:sz w:val="24"/>
-        </w:rPr>
-        <w:t>difficulty levels</w:t>
-      </w:r>
-    </w:p>
-    <w:p>
-      <w:pPr>
-        <w:pStyle w:val="NoSpacing"/>
-        <w:numPr>
-          <w:ilvl w:val="1"/>
-          <w:numId w:val="3"/>
-        </w:numPr>
-        <w:rPr>
-          <w:rFonts w:ascii="Comic Sans MS" w:hAnsi="Comic Sans MS"/>
-          <w:sz w:val="24"/>
-        </w:rPr>
-      </w:pPr>
-      <w:r>
-        <w:rPr>
-          <w:rFonts w:ascii="Comic Sans MS" w:hAnsi="Comic Sans MS"/>
-          <w:sz w:val="24"/>
-        </w:rPr>
-        <w:lastRenderedPageBreak/>
-        <w:t>evaluate moves</w:t>
-      </w:r>
-    </w:p>
-    <w:p>
-      <w:pPr>
-        <w:pStyle w:val="NoSpacing"/>
-        <w:numPr>
-          <w:ilvl w:val="0"/>
-          <w:numId w:val="3"/>
-        </w:numPr>
-        <w:rPr>
-          <w:rFonts w:ascii="Comic Sans MS" w:hAnsi="Comic Sans MS"/>
-          <w:sz w:val="24"/>
-        </w:rPr>
-      </w:pPr>
-      <w:r>
-        <w:rPr>
-          <w:rFonts w:ascii="Comic Sans MS" w:hAnsi="Comic Sans MS"/>
-          <w:sz w:val="24"/>
-        </w:rPr>
-        <w:t>alpha-beta-pruning</w:t>
-      </w:r>
-    </w:p>
-    <w:p>
-      <w:pPr>
-        <w:pStyle w:val="NoSpacing"/>
-        <w:numPr>
-          <w:ilvl w:val="0"/>
-          <w:numId w:val="3"/>
-        </w:numPr>
-        <w:rPr>
-          <w:rFonts w:ascii="Comic Sans MS" w:hAnsi="Comic Sans MS"/>
-          <w:sz w:val="24"/>
-        </w:rPr>
-      </w:pPr>
-      <w:r>
-        <w:rPr>
-          <w:rFonts w:ascii="Comic Sans MS" w:hAnsi="Comic Sans MS"/>
-          <w:sz w:val="24"/>
-        </w:rPr>
-        <w:t>[</w:t>
-      </w:r>
-      <w:proofErr w:type="gramStart"/>
-      <w:r>
-        <w:rPr>
-          <w:rFonts w:ascii="Comic Sans MS" w:hAnsi="Comic Sans MS"/>
-          <w:sz w:val="24"/>
-        </w:rPr>
-        <w:t>optional</w:t>
-      </w:r>
-      <w:proofErr w:type="gramEnd"/>
-      <w:r>
-        <w:rPr>
-          <w:rFonts w:ascii="Comic Sans MS" w:hAnsi="Comic Sans MS"/>
-          <w:sz w:val="24"/>
-        </w:rPr>
-        <w:t xml:space="preserve">] more advanced game AI, customize evaluation function. </w:t>
+        <w:t xml:space="preserve">[optional] more advanced game AI, customize evaluation function. </w:t>
       </w:r>
     </w:p>
     <w:p>
@@ -1298,42 +897,7 @@
           <w:rFonts w:ascii="Comic Sans MS" w:hAnsi="Comic Sans MS"/>
           <w:sz w:val="24"/>
         </w:rPr>
-        <w:t>4. GUI client</w:t>
-      </w:r>
-      <w:r>
-        <w:rPr>
-          <w:rFonts w:ascii="Comic Sans MS" w:hAnsi="Comic Sans MS"/>
-          <w:sz w:val="24"/>
-        </w:rPr>
-        <w:t xml:space="preserve"> </w:t>
-      </w:r>
-      <w:r>
-        <w:rPr>
-          <w:rFonts w:ascii="Comic Sans MS" w:hAnsi="Comic Sans MS"/>
-          <w:sz w:val="24"/>
-        </w:rPr>
-        <w:t>(</w:t>
-      </w:r>
-      <w:r>
-        <w:rPr>
-          <w:rFonts w:ascii="Comic Sans MS" w:hAnsi="Comic Sans MS"/>
-          <w:sz w:val="24"/>
-        </w:rPr>
-        <w:t>30</w:t>
-      </w:r>
-      <w:r>
-        <w:rPr>
-          <w:rFonts w:ascii="Comic Sans MS" w:hAnsi="Comic Sans MS"/>
-          <w:sz w:val="24"/>
-        </w:rPr>
-        <w:t xml:space="preserve"> working unit)</w:t>
-      </w:r>
-      <w:r>
-        <w:rPr>
-          <w:rFonts w:ascii="Comic Sans MS" w:hAnsi="Comic Sans MS"/>
-          <w:sz w:val="24"/>
-        </w:rPr>
-        <w:t xml:space="preserve"> </w:t>
+        <w:t xml:space="preserve">4. GUI client (30 working unit) </w:t>
       </w:r>
     </w:p>
     <w:p>
@@ -1360,154 +924,6 @@
     <w:p>
       <w:pPr>
         <w:pStyle w:val="NoSpacing"/>
-        <w:numPr>
-          <w:ilvl w:val="1"/>
-          <w:numId w:val="4"/>
-        </w:numPr>
-        <w:rPr>
-          <w:rFonts w:ascii="Comic Sans MS" w:hAnsi="Comic Sans MS"/>
-          <w:sz w:val="24"/>
-        </w:rPr>
-      </w:pPr>
-      <w:r>
-        <w:rPr>
-          <w:rFonts w:ascii="Comic Sans MS" w:hAnsi="Comic Sans MS"/>
-          <w:sz w:val="24"/>
-        </w:rPr>
-        <w:t>create socket</w:t>
-      </w:r>
-    </w:p>
-    <w:p>
-      <w:pPr>
-        <w:pStyle w:val="NoSpacing"/>
-        <w:numPr>
-          <w:ilvl w:val="1"/>
-          <w:numId w:val="4"/>
-        </w:numPr>
-        <w:rPr>
-          <w:rFonts w:ascii="Comic Sans MS" w:hAnsi="Comic Sans MS"/>
-          <w:sz w:val="24"/>
-          <w:u w:val="single"/>
-        </w:rPr>
-      </w:pPr>
-      <w:r>
-        <w:rPr>
-          <w:rFonts w:ascii="Comic Sans MS" w:hAnsi="Comic Sans MS"/>
-          <w:sz w:val="24"/>
-        </w:rPr>
-        <w:t>send connect</w:t>
-      </w:r>
-      <w:r>
-        <w:rPr>
-          <w:rFonts w:ascii="Comic Sans MS" w:hAnsi="Comic Sans MS"/>
-          <w:sz w:val="24"/>
-        </w:rPr>
-        <w:t xml:space="preserve"> request</w:t>
-      </w:r>
-    </w:p>
-    <w:p>
-      <w:pPr>
-        <w:pStyle w:val="NoSpacing"/>
-        <w:numPr>
-          <w:ilvl w:val="1"/>
-          <w:numId w:val="4"/>
-        </w:numPr>
-        <w:rPr>
-          <w:rFonts w:ascii="Comic Sans MS" w:hAnsi="Comic Sans MS"/>
-          <w:sz w:val="24"/>
-        </w:rPr>
-      </w:pPr>
-      <w:r>
-        <w:rPr>
-          <w:rFonts w:ascii="Comic Sans MS" w:hAnsi="Comic Sans MS"/>
-          <w:sz w:val="24"/>
-        </w:rPr>
-        <w:t>send a move to server</w:t>
-      </w:r>
-    </w:p>
-    <w:p>
-      <w:pPr>
-        <w:pStyle w:val="NoSpacing"/>
-        <w:numPr>
-          <w:ilvl w:val="1"/>
-          <w:numId w:val="4"/>
-        </w:numPr>
-        <w:rPr>
-          <w:rFonts w:ascii="Comic Sans MS" w:hAnsi="Comic Sans MS"/>
-          <w:sz w:val="24"/>
-        </w:rPr>
-      </w:pPr>
-      <w:r>
-        <w:rPr>
-          <w:rFonts w:ascii="Comic Sans MS" w:hAnsi="Comic Sans MS"/>
-          <w:sz w:val="24"/>
-        </w:rPr>
-        <w:t>receive response (AI move) from server</w:t>
-      </w:r>
-    </w:p>
-    <w:p>
-      <w:pPr>
-        <w:pStyle w:val="NoSpacing"/>
-        <w:numPr>
-          <w:ilvl w:val="1"/>
-          <w:numId w:val="4"/>
-        </w:numPr>
-        <w:rPr>
-          <w:rFonts w:ascii="Comic Sans MS" w:hAnsi="Comic Sans MS"/>
-          <w:sz w:val="24"/>
-        </w:rPr>
-      </w:pPr>
-      <w:r>
-        <w:rPr>
-          <w:rFonts w:ascii="Comic Sans MS" w:hAnsi="Comic Sans MS"/>
-          <w:sz w:val="24"/>
-        </w:rPr>
-        <w:t>update client board</w:t>
-      </w:r>
-    </w:p>
-    <w:p>
-      <w:pPr>
-        <w:pStyle w:val="NoSpacing"/>
-        <w:numPr>
-          <w:ilvl w:val="1"/>
-          <w:numId w:val="4"/>
-        </w:numPr>
-        <w:rPr>
-          <w:rFonts w:ascii="Comic Sans MS" w:hAnsi="Comic Sans MS"/>
-          <w:sz w:val="24"/>
-        </w:rPr>
-      </w:pPr>
-      <w:r>
-        <w:rPr>
-          <w:rFonts w:ascii="Comic Sans MS" w:hAnsi="Comic Sans MS"/>
-          <w:sz w:val="24"/>
-        </w:rPr>
-        <w:t>shutdown, close</w:t>
-      </w:r>
-    </w:p>
-    <w:p>
-      <w:pPr>
-        <w:pStyle w:val="NoSpacing"/>
-        <w:numPr>
-          <w:ilvl w:val="1"/>
-          <w:numId w:val="4"/>
-        </w:numPr>
-        <w:rPr>
-          <w:rFonts w:ascii="Comic Sans MS" w:hAnsi="Comic Sans MS"/>
-          <w:sz w:val="24"/>
-        </w:rPr>
-      </w:pPr>
-      <w:r>
-        <w:rPr>
-          <w:rFonts w:ascii="Comic Sans MS" w:hAnsi="Comic Sans MS"/>
-          <w:sz w:val="24"/>
-        </w:rPr>
-        <w:t>and more to be added</w:t>
-      </w:r>
-    </w:p>
-    <w:p>
-      <w:pPr>
-        <w:pStyle w:val="NoSpacing"/>
         <w:ind w:left="1440"/>
         <w:rPr>
           <w:rFonts w:ascii="Comic Sans MS" w:hAnsi="Comic Sans MS"/>
@@ -1552,6 +968,7 @@
         <w:t xml:space="preserve"> - teamwork</w:t>
       </w:r>
     </w:p>
+    <w:p/>
     <w:sectPr>
       <w:pgSz w:w="12240" w:h="15840"/>
       <w:pgMar w:top="1440" w:right="1440" w:bottom="1440" w:left="1440" w:header="720" w:footer="720" w:gutter="0"/>

</xml_diff>